<commit_message>
Added a bunch of figures to answer Yayoi's questions
</commit_message>
<xml_diff>
--- a/Paper/YBCO_Gd_RVC_DHM_MV_AJG_YT.docx
+++ b/Paper/YBCO_Gd_RVC_DHM_MV_AJG_YT.docx
@@ -2917,7 +2917,6 @@
         </w:rPr>
         <w:t xml:space="preserve"> and broaden</w:t>
       </w:r>
-      <w:proofErr w:type="spellStart"/>
       <w:r>
         <w:rPr>
           <w:rFonts w:eastAsia="Times New Roman"/>
@@ -2926,7 +2925,6 @@
         </w:rPr>
         <w:t>s</w:t>
       </w:r>
-      <w:proofErr w:type="spellEnd"/>
       <w:r>
         <w:rPr>
           <w:rFonts w:eastAsia="Times New Roman"/>
@@ -4113,474 +4111,453 @@
         </w:rPr>
         <w:t xml:space="preserve"> as a signature of oxygen depletion.</w:t>
       </w:r>
-      <w:r>
-        <w:rPr>
-          <w:sz w:val="24"/>
-        </w:rPr>
-        <w:t xml:space="preserve"> </w:t>
-      </w:r>
-      <w:r>
-        <w:rPr>
-          <w:sz w:val="24"/>
-        </w:rPr>
-        <w:t xml:space="preserve">From the </w:t>
-      </w:r>
-      <w:r>
-        <w:rPr>
-          <w:sz w:val="24"/>
-        </w:rPr>
-        <w:t>full widths at half maximum (FWHM’s) of the diffraction peaks</w:t>
-      </w:r>
-      <w:r>
-        <w:rPr>
-          <w:sz w:val="24"/>
-        </w:rPr>
-        <w:t xml:space="preserve">, corrected for the instrument width, the </w:t>
-      </w:r>
-      <w:commentRangeStart w:id="6"/>
-      <w:commentRangeStart w:id="7"/>
-      <w:r>
-        <w:rPr>
-          <w:sz w:val="24"/>
-        </w:rPr>
-        <w:t xml:space="preserve">crystallite size </w:t>
-      </w:r>
-      <w:r>
-        <w:rPr>
-          <w:sz w:val="24"/>
-        </w:rPr>
-        <w:t xml:space="preserve">along the growth axis </w:t>
-      </w:r>
-      <w:r>
-        <w:rPr>
-          <w:sz w:val="24"/>
-        </w:rPr>
-        <w:t>is determined to be 103</w:t>
-      </w:r>
-      <w:r>
-        <w:rPr>
-          <w:sz w:val="24"/>
-        </w:rPr>
-        <w:t xml:space="preserve"> </w:t>
-      </w:r>
-      <w:r>
-        <w:rPr>
-          <w:sz w:val="24"/>
-        </w:rPr>
-        <w:t>nm</w:t>
-      </w:r>
-      <w:r>
-        <w:rPr>
-          <w:sz w:val="24"/>
-        </w:rPr>
-        <w:t xml:space="preserve"> and </w:t>
-      </w:r>
-      <w:r>
-        <w:rPr>
-          <w:sz w:val="24"/>
-        </w:rPr>
-        <w:t>65</w:t>
-      </w:r>
-      <w:r>
-        <w:rPr>
-          <w:sz w:val="24"/>
-        </w:rPr>
-        <w:t xml:space="preserve"> </w:t>
-      </w:r>
-      <w:r>
-        <w:rPr>
-          <w:sz w:val="24"/>
-        </w:rPr>
-        <w:t>n</w:t>
-      </w:r>
-      <w:commentRangeEnd w:id="6"/>
-      <w:r>
-        <w:rPr>
-          <w:rStyle w:val="CommentReference"/>
-          <w:rFonts w:eastAsia="Times New Roman"/>
-        </w:rPr>
-        <w:commentReference w:id="6"/>
-      </w:r>
-      <w:commentRangeEnd w:id="7"/>
-      <w:r>
-        <w:rPr>
-          <w:rStyle w:val="CommentReference"/>
-          <w:rFonts w:eastAsia="Times New Roman"/>
-        </w:rPr>
-        <w:commentReference w:id="7"/>
-      </w:r>
-      <w:r>
-        <w:rPr>
-          <w:sz w:val="24"/>
-        </w:rPr>
-        <w:t>m</w:t>
-      </w:r>
-      <w:r>
-        <w:rPr>
-          <w:sz w:val="24"/>
-        </w:rPr>
-        <w:t xml:space="preserve"> for the as-grown</w:t>
-      </w:r>
-      <w:r>
-        <w:rPr>
-          <w:sz w:val="24"/>
-        </w:rPr>
-        <w:t xml:space="preserve"> and</w:t>
-      </w:r>
-      <w:r>
-        <w:rPr>
-          <w:sz w:val="24"/>
-        </w:rPr>
-        <w:t xml:space="preserve"> </w:t>
-      </w:r>
-      <m:oMath>
-        <m:sSub>
-          <m:sSubPr>
-            <m:ctrlPr>
-              <w:rPr>
-                <w:rFonts w:ascii="Cambria Math" w:hAnsi="Cambria Math"/>
-                <w:sz w:val="24"/>
-              </w:rPr>
-            </m:ctrlPr>
-          </m:sSubPr>
-          <m:e>
-            <m:r>
-              <w:rPr>
-                <w:rFonts w:ascii="Cambria Math" w:hAnsi="Cambria Math"/>
-                <w:sz w:val="24"/>
-              </w:rPr>
-              <m:t>t</m:t>
-            </m:r>
-          </m:e>
-          <m:sub>
-            <m:r>
-              <w:rPr>
-                <w:rFonts w:ascii="Cambria Math" w:hAnsi="Cambria Math"/>
-                <w:sz w:val="24"/>
-              </w:rPr>
-              <m:t>Gd</m:t>
-            </m:r>
-          </m:sub>
-        </m:sSub>
-        <m:r>
+      <w:del w:id="6" w:author="pdmurray" w:date="2018-10-23T21:42:00Z">
+        <w:r>
           <w:rPr>
-            <w:rFonts w:ascii="Cambria Math" w:hAnsi="Cambria Math"/>
             <w:sz w:val="24"/>
           </w:rPr>
-          <m:t>=</m:t>
-        </m:r>
-      </m:oMath>
-      <w:r>
-        <w:rPr>
-          <w:sz w:val="24"/>
-        </w:rPr>
-        <w:t xml:space="preserve"> 7 nm sample, respectively.</w:t>
-      </w:r>
-      <w:r>
-        <w:rPr>
-          <w:sz w:val="24"/>
-        </w:rPr>
-        <w:t xml:space="preserve"> The former is consistent with</w:t>
-      </w:r>
-      <w:r>
-        <w:rPr>
-          <w:sz w:val="24"/>
-        </w:rPr>
-        <w:t xml:space="preserve"> the entire YBCO film thickness</w:t>
-      </w:r>
-      <w:r>
-        <w:rPr>
-          <w:sz w:val="24"/>
-        </w:rPr>
-        <w:t xml:space="preserve"> for the as-grown sample, while the latter indicates that </w:t>
-      </w:r>
-      <w:r>
-        <w:rPr>
-          <w:sz w:val="24"/>
-        </w:rPr>
-        <w:t xml:space="preserve">for a </w:t>
-      </w:r>
-      <w:r>
-        <w:rPr>
-          <w:sz w:val="24"/>
-        </w:rPr>
-        <w:t>7</w:t>
-      </w:r>
-      <w:r>
-        <w:rPr>
-          <w:sz w:val="24"/>
-        </w:rPr>
-        <w:t xml:space="preserve"> </w:t>
-      </w:r>
-      <w:r>
-        <w:rPr>
-          <w:sz w:val="24"/>
-        </w:rPr>
-        <w:t>nm</w:t>
-      </w:r>
-      <w:r>
-        <w:rPr>
-          <w:sz w:val="24"/>
-        </w:rPr>
-        <w:t xml:space="preserve"> Gd capping layer, </w:t>
-      </w:r>
-      <w:r>
-        <w:rPr>
-          <w:sz w:val="24"/>
-        </w:rPr>
-        <w:t xml:space="preserve">some structural change and </w:t>
-      </w:r>
-      <w:r>
-        <w:rPr>
-          <w:sz w:val="24"/>
-        </w:rPr>
-        <w:lastRenderedPageBreak/>
-        <w:t>reduction of the crystallite size ha</w:t>
-      </w:r>
-      <w:r>
-        <w:rPr>
-          <w:sz w:val="24"/>
-        </w:rPr>
-        <w:t>ve</w:t>
-      </w:r>
-      <w:r>
-        <w:rPr>
-          <w:sz w:val="24"/>
-        </w:rPr>
-        <w:t xml:space="preserve"> occurred. </w:t>
-      </w:r>
-      <w:r>
-        <w:rPr>
-          <w:sz w:val="24"/>
-        </w:rPr>
-        <w:t>However, for the</w:t>
-      </w:r>
-      <w:r>
-        <w:rPr>
-          <w:sz w:val="24"/>
-        </w:rPr>
-        <w:t xml:space="preserve"> </w:t>
-      </w:r>
-      <m:oMath>
-        <m:sSub>
-          <m:sSubPr>
-            <m:ctrlPr>
-              <w:rPr>
-                <w:rFonts w:ascii="Cambria Math" w:hAnsi="Cambria Math"/>
-                <w:sz w:val="24"/>
-              </w:rPr>
-            </m:ctrlPr>
-          </m:sSubPr>
-          <m:e>
-            <m:r>
-              <w:rPr>
-                <w:rFonts w:ascii="Cambria Math" w:hAnsi="Cambria Math"/>
-                <w:sz w:val="24"/>
-              </w:rPr>
-              <m:t>t</m:t>
-            </m:r>
-          </m:e>
-          <m:sub>
-            <m:r>
-              <w:rPr>
-                <w:rFonts w:ascii="Cambria Math" w:hAnsi="Cambria Math"/>
-                <w:sz w:val="24"/>
-              </w:rPr>
-              <m:t>Gd</m:t>
-            </m:r>
-          </m:sub>
-        </m:sSub>
-        <m:r>
+          <w:delText xml:space="preserve"> </w:delText>
+        </w:r>
+        <w:r>
           <w:rPr>
-            <w:rFonts w:ascii="Cambria Math" w:hAnsi="Cambria Math"/>
             <w:sz w:val="24"/>
           </w:rPr>
-          <m:t>=</m:t>
-        </m:r>
-      </m:oMath>
-      <w:r>
-        <w:rPr>
-          <w:sz w:val="24"/>
-        </w:rPr>
-        <w:t xml:space="preserve"> 20 nm sample,</w:t>
-      </w:r>
-      <w:r>
-        <w:rPr>
-          <w:sz w:val="24"/>
-        </w:rPr>
-        <w:t xml:space="preserve"> </w:t>
-      </w:r>
-      <w:r>
-        <w:rPr>
-          <w:sz w:val="24"/>
-        </w:rPr>
-        <w:t xml:space="preserve">a significant shift and broadening of the </w:t>
-      </w:r>
-      <m:oMath>
-        <m:r>
+          <w:delText xml:space="preserve">From the </w:delText>
+        </w:r>
+        <w:r>
           <w:rPr>
-            <w:rFonts w:ascii="Cambria Math" w:hAnsi="Cambria Math"/>
             <w:sz w:val="24"/>
           </w:rPr>
-          <m:t>(00L)</m:t>
-        </m:r>
-      </m:oMath>
-      <w:r>
-        <w:rPr>
-          <w:sz w:val="24"/>
-        </w:rPr>
-        <w:t xml:space="preserve"> peaks is observed, </w:t>
-      </w:r>
-      <w:r>
-        <w:rPr>
-          <w:sz w:val="24"/>
-        </w:rPr>
-        <w:t>indicating</w:t>
-      </w:r>
-      <w:r>
-        <w:rPr>
-          <w:sz w:val="24"/>
-        </w:rPr>
-        <w:t xml:space="preserve"> </w:t>
-      </w:r>
-      <w:r>
-        <w:rPr>
-          <w:sz w:val="24"/>
-        </w:rPr>
-        <w:t xml:space="preserve">further </w:t>
-      </w:r>
-      <w:r>
-        <w:rPr>
-          <w:i/>
-          <w:sz w:val="24"/>
-        </w:rPr>
-        <w:t>c</w:t>
-      </w:r>
-      <w:r>
-        <w:rPr>
-          <w:sz w:val="24"/>
-        </w:rPr>
-        <w:t xml:space="preserve">-axis expansion as well as </w:t>
-      </w:r>
-      <w:r>
-        <w:rPr>
-          <w:sz w:val="24"/>
-        </w:rPr>
-        <w:t xml:space="preserve">modification </w:t>
-      </w:r>
-      <w:r>
-        <w:rPr>
-          <w:sz w:val="24"/>
-        </w:rPr>
-        <w:t>of the crystalline structure</w:t>
-      </w:r>
-      <w:r>
-        <w:rPr>
-          <w:sz w:val="24"/>
-          <w:szCs w:val="24"/>
-        </w:rPr>
-        <w:t xml:space="preserve">. </w:t>
-      </w:r>
-      <w:r>
-        <w:rPr>
-          <w:sz w:val="24"/>
-          <w:szCs w:val="24"/>
-        </w:rPr>
-        <w:t>The much broade</w:t>
-      </w:r>
-      <w:r>
-        <w:rPr>
-          <w:sz w:val="24"/>
-          <w:szCs w:val="24"/>
-        </w:rPr>
-        <w:t>r</w:t>
-      </w:r>
-      <w:r>
-        <w:rPr>
-          <w:sz w:val="24"/>
-          <w:szCs w:val="24"/>
-        </w:rPr>
-        <w:t xml:space="preserve"> peak width corresponds to a crystallite size of 14</w:t>
-      </w:r>
-      <w:r>
-        <w:rPr>
-          <w:sz w:val="24"/>
-          <w:szCs w:val="24"/>
-        </w:rPr>
-        <w:t xml:space="preserve"> </w:t>
-      </w:r>
-      <w:r>
-        <w:rPr>
-          <w:sz w:val="24"/>
-          <w:szCs w:val="24"/>
-        </w:rPr>
-        <w:t>nm, much smaller than the</w:t>
-      </w:r>
-      <w:r>
-        <w:rPr>
-          <w:sz w:val="24"/>
-          <w:szCs w:val="24"/>
-        </w:rPr>
-        <w:t xml:space="preserve"> YBCO</w:t>
-      </w:r>
-      <w:r>
-        <w:rPr>
-          <w:sz w:val="24"/>
-          <w:szCs w:val="24"/>
-        </w:rPr>
-        <w:t xml:space="preserve"> film thickness</w:t>
-      </w:r>
-      <w:r>
-        <w:rPr>
-          <w:sz w:val="24"/>
-          <w:szCs w:val="24"/>
-        </w:rPr>
-        <w:t xml:space="preserve"> or the crystallite size of the </w:t>
-      </w:r>
-      <m:oMath>
-        <m:sSub>
-          <m:sSubPr>
-            <m:ctrlPr>
-              <w:rPr>
-                <w:rFonts w:ascii="Cambria Math" w:hAnsi="Cambria Math"/>
-                <w:sz w:val="24"/>
-              </w:rPr>
-            </m:ctrlPr>
-          </m:sSubPr>
-          <m:e>
-            <m:r>
-              <w:rPr>
-                <w:rFonts w:ascii="Cambria Math" w:hAnsi="Cambria Math"/>
-                <w:sz w:val="24"/>
-              </w:rPr>
-              <m:t>t</m:t>
-            </m:r>
-          </m:e>
-          <m:sub>
-            <m:r>
-              <w:rPr>
-                <w:rFonts w:ascii="Cambria Math" w:hAnsi="Cambria Math"/>
-                <w:sz w:val="24"/>
-              </w:rPr>
-              <m:t>Gd</m:t>
-            </m:r>
-          </m:sub>
-        </m:sSub>
-        <m:r>
+          <w:delText>full widths at half maximum (FWHMs) of the diffraction peaks</w:delText>
+        </w:r>
+        <w:r>
           <w:rPr>
-            <w:rFonts w:ascii="Cambria Math" w:hAnsi="Cambria Math"/>
             <w:sz w:val="24"/>
           </w:rPr>
-          <m:t>=</m:t>
-        </m:r>
-      </m:oMath>
-      <w:r>
-        <w:rPr>
-          <w:sz w:val="24"/>
-          <w:szCs w:val="24"/>
-        </w:rPr>
-        <w:t>7</w:t>
-      </w:r>
+          <w:delText xml:space="preserve">, corrected for the instrument width, the crystallite size </w:delText>
+        </w:r>
+        <w:r>
+          <w:rPr>
+            <w:sz w:val="24"/>
+          </w:rPr>
+          <w:delText xml:space="preserve">along the growth axis </w:delText>
+        </w:r>
+        <w:r>
+          <w:rPr>
+            <w:sz w:val="24"/>
+          </w:rPr>
+          <w:delText>is determined to be 103</w:delText>
+        </w:r>
+        <w:r>
+          <w:rPr>
+            <w:sz w:val="24"/>
+          </w:rPr>
+          <w:delText xml:space="preserve"> </w:delText>
+        </w:r>
+        <w:r>
+          <w:rPr>
+            <w:sz w:val="24"/>
+          </w:rPr>
+          <w:delText>nm</w:delText>
+        </w:r>
+        <w:r>
+          <w:rPr>
+            <w:sz w:val="24"/>
+          </w:rPr>
+          <w:delText xml:space="preserve"> and </w:delText>
+        </w:r>
+        <w:r>
+          <w:rPr>
+            <w:sz w:val="24"/>
+          </w:rPr>
+          <w:delText>65</w:delText>
+        </w:r>
+        <w:r>
+          <w:rPr>
+            <w:sz w:val="24"/>
+          </w:rPr>
+          <w:delText xml:space="preserve"> </w:delText>
+        </w:r>
+        <w:r>
+          <w:rPr>
+            <w:sz w:val="24"/>
+          </w:rPr>
+          <w:delText>nm</w:delText>
+        </w:r>
+        <w:r>
+          <w:rPr>
+            <w:sz w:val="24"/>
+          </w:rPr>
+          <w:delText xml:space="preserve"> for the as-grown</w:delText>
+        </w:r>
+        <w:r>
+          <w:rPr>
+            <w:sz w:val="24"/>
+          </w:rPr>
+          <w:delText xml:space="preserve"> and</w:delText>
+        </w:r>
+        <w:r>
+          <w:rPr>
+            <w:sz w:val="24"/>
+          </w:rPr>
+          <w:delText xml:space="preserve"> </w:delText>
+        </w:r>
+        <m:oMath>
+          <m:sSub>
+            <m:sSubPr>
+              <m:ctrlPr>
+                <w:rPr>
+                  <w:rFonts w:ascii="Cambria Math" w:hAnsi="Cambria Math"/>
+                  <w:sz w:val="24"/>
+                </w:rPr>
+              </m:ctrlPr>
+            </m:sSubPr>
+            <m:e>
+              <m:r>
+                <w:rPr>
+                  <w:rFonts w:ascii="Cambria Math" w:hAnsi="Cambria Math"/>
+                  <w:sz w:val="24"/>
+                </w:rPr>
+                <m:t>t</m:t>
+              </m:r>
+            </m:e>
+            <m:sub>
+              <m:r>
+                <w:rPr>
+                  <w:rFonts w:ascii="Cambria Math" w:hAnsi="Cambria Math"/>
+                  <w:sz w:val="24"/>
+                </w:rPr>
+                <m:t>Gd</m:t>
+              </m:r>
+            </m:sub>
+          </m:sSub>
+          <m:r>
+            <w:rPr>
+              <w:rFonts w:ascii="Cambria Math" w:hAnsi="Cambria Math"/>
+              <w:sz w:val="24"/>
+            </w:rPr>
+            <m:t>=</m:t>
+          </m:r>
+        </m:oMath>
+        <w:r>
+          <w:rPr>
+            <w:sz w:val="24"/>
+          </w:rPr>
+          <w:delText xml:space="preserve"> 7 nm sample, respectively.</w:delText>
+        </w:r>
+        <w:r>
+          <w:rPr>
+            <w:sz w:val="24"/>
+          </w:rPr>
+          <w:delText xml:space="preserve"> The former is consistent with</w:delText>
+        </w:r>
+        <w:r>
+          <w:rPr>
+            <w:sz w:val="24"/>
+          </w:rPr>
+          <w:delText xml:space="preserve"> the entire YBCO film thickness</w:delText>
+        </w:r>
+        <w:r>
+          <w:rPr>
+            <w:sz w:val="24"/>
+          </w:rPr>
+          <w:delText xml:space="preserve"> for the as-grown sample, while the latter indicates that </w:delText>
+        </w:r>
+        <w:r>
+          <w:rPr>
+            <w:sz w:val="24"/>
+          </w:rPr>
+          <w:delText xml:space="preserve">for a </w:delText>
+        </w:r>
+        <w:r>
+          <w:rPr>
+            <w:sz w:val="24"/>
+          </w:rPr>
+          <w:delText>7</w:delText>
+        </w:r>
+        <w:r>
+          <w:rPr>
+            <w:sz w:val="24"/>
+          </w:rPr>
+          <w:delText xml:space="preserve"> </w:delText>
+        </w:r>
+        <w:r>
+          <w:rPr>
+            <w:sz w:val="24"/>
+          </w:rPr>
+          <w:delText>nm</w:delText>
+        </w:r>
+        <w:r>
+          <w:rPr>
+            <w:sz w:val="24"/>
+          </w:rPr>
+          <w:delText xml:space="preserve"> Gd capping layer, </w:delText>
+        </w:r>
+        <w:r>
+          <w:rPr>
+            <w:sz w:val="24"/>
+          </w:rPr>
+          <w:delText>some structural change and reduction of the crystallite size ha</w:delText>
+        </w:r>
+        <w:r>
+          <w:rPr>
+            <w:sz w:val="24"/>
+          </w:rPr>
+          <w:delText>ve</w:delText>
+        </w:r>
+        <w:r>
+          <w:rPr>
+            <w:sz w:val="24"/>
+          </w:rPr>
+          <w:delText xml:space="preserve"> occurred. </w:delText>
+        </w:r>
+        <w:r>
+          <w:rPr>
+            <w:sz w:val="24"/>
+          </w:rPr>
+          <w:delText>However, for the</w:delText>
+        </w:r>
+        <w:r>
+          <w:rPr>
+            <w:sz w:val="24"/>
+          </w:rPr>
+          <w:delText xml:space="preserve"> </w:delText>
+        </w:r>
+        <m:oMath>
+          <m:sSub>
+            <m:sSubPr>
+              <m:ctrlPr>
+                <w:rPr>
+                  <w:rFonts w:ascii="Cambria Math" w:hAnsi="Cambria Math"/>
+                  <w:sz w:val="24"/>
+                </w:rPr>
+              </m:ctrlPr>
+            </m:sSubPr>
+            <m:e>
+              <m:r>
+                <w:rPr>
+                  <w:rFonts w:ascii="Cambria Math" w:hAnsi="Cambria Math"/>
+                  <w:sz w:val="24"/>
+                </w:rPr>
+                <m:t>t</m:t>
+              </m:r>
+            </m:e>
+            <m:sub>
+              <m:r>
+                <w:rPr>
+                  <w:rFonts w:ascii="Cambria Math" w:hAnsi="Cambria Math"/>
+                  <w:sz w:val="24"/>
+                </w:rPr>
+                <m:t>Gd</m:t>
+              </m:r>
+            </m:sub>
+          </m:sSub>
+          <m:r>
+            <w:rPr>
+              <w:rFonts w:ascii="Cambria Math" w:hAnsi="Cambria Math"/>
+              <w:sz w:val="24"/>
+            </w:rPr>
+            <m:t>=</m:t>
+          </m:r>
+        </m:oMath>
+        <w:r>
+          <w:rPr>
+            <w:sz w:val="24"/>
+          </w:rPr>
+          <w:delText xml:space="preserve"> 20 nm sample,</w:delText>
+        </w:r>
+        <w:r>
+          <w:rPr>
+            <w:sz w:val="24"/>
+          </w:rPr>
+          <w:delText xml:space="preserve"> </w:delText>
+        </w:r>
+        <w:r>
+          <w:rPr>
+            <w:sz w:val="24"/>
+          </w:rPr>
+          <w:delText xml:space="preserve">a significant shift and broadening of the </w:delText>
+        </w:r>
+        <m:oMath>
+          <m:r>
+            <w:rPr>
+              <w:rFonts w:ascii="Cambria Math" w:hAnsi="Cambria Math"/>
+              <w:sz w:val="24"/>
+            </w:rPr>
+            <m:t>(00L)</m:t>
+          </m:r>
+        </m:oMath>
+        <w:r>
+          <w:rPr>
+            <w:sz w:val="24"/>
+          </w:rPr>
+          <w:delText xml:space="preserve"> peaks is observed, </w:delText>
+        </w:r>
+        <w:r>
+          <w:rPr>
+            <w:sz w:val="24"/>
+          </w:rPr>
+          <w:delText>indicating</w:delText>
+        </w:r>
+        <w:r>
+          <w:rPr>
+            <w:sz w:val="24"/>
+          </w:rPr>
+          <w:delText xml:space="preserve"> </w:delText>
+        </w:r>
+        <w:r>
+          <w:rPr>
+            <w:sz w:val="24"/>
+          </w:rPr>
+          <w:delText xml:space="preserve">further </w:delText>
+        </w:r>
+        <w:r>
+          <w:rPr>
+            <w:i/>
+            <w:sz w:val="24"/>
+          </w:rPr>
+          <w:delText>c</w:delText>
+        </w:r>
+        <w:r>
+          <w:rPr>
+            <w:sz w:val="24"/>
+          </w:rPr>
+          <w:delText xml:space="preserve">-axis expansion as well as </w:delText>
+        </w:r>
+        <w:r>
+          <w:rPr>
+            <w:sz w:val="24"/>
+          </w:rPr>
+          <w:delText xml:space="preserve">modification </w:delText>
+        </w:r>
+        <w:r>
+          <w:rPr>
+            <w:sz w:val="24"/>
+          </w:rPr>
+          <w:delText>of the crystalline structure</w:delText>
+        </w:r>
+        <w:r>
+          <w:rPr>
+            <w:sz w:val="24"/>
+            <w:szCs w:val="24"/>
+          </w:rPr>
+          <w:delText xml:space="preserve">. </w:delText>
+        </w:r>
+        <w:r>
+          <w:rPr>
+            <w:sz w:val="24"/>
+            <w:szCs w:val="24"/>
+          </w:rPr>
+          <w:delText>The much broade</w:delText>
+        </w:r>
+        <w:r>
+          <w:rPr>
+            <w:sz w:val="24"/>
+            <w:szCs w:val="24"/>
+          </w:rPr>
+          <w:delText>r</w:delText>
+        </w:r>
+        <w:r>
+          <w:rPr>
+            <w:sz w:val="24"/>
+            <w:szCs w:val="24"/>
+          </w:rPr>
+          <w:delText xml:space="preserve"> peak width corresponds to a crystallite size of 14</w:delText>
+        </w:r>
+        <w:r>
+          <w:rPr>
+            <w:sz w:val="24"/>
+            <w:szCs w:val="24"/>
+          </w:rPr>
+          <w:delText xml:space="preserve"> </w:delText>
+        </w:r>
+        <w:r>
+          <w:rPr>
+            <w:sz w:val="24"/>
+            <w:szCs w:val="24"/>
+          </w:rPr>
+          <w:delText>nm, much smaller than the</w:delText>
+        </w:r>
+        <w:r>
+          <w:rPr>
+            <w:sz w:val="24"/>
+            <w:szCs w:val="24"/>
+          </w:rPr>
+          <w:delText xml:space="preserve"> YBCO</w:delText>
+        </w:r>
+        <w:r>
+          <w:rPr>
+            <w:sz w:val="24"/>
+            <w:szCs w:val="24"/>
+          </w:rPr>
+          <w:delText xml:space="preserve"> film thickness</w:delText>
+        </w:r>
+        <w:r>
+          <w:rPr>
+            <w:sz w:val="24"/>
+            <w:szCs w:val="24"/>
+          </w:rPr>
+          <w:delText xml:space="preserve"> or the crystallite size of the </w:delText>
+        </w:r>
+        <m:oMath>
+          <m:sSub>
+            <m:sSubPr>
+              <m:ctrlPr>
+                <w:rPr>
+                  <w:rFonts w:ascii="Cambria Math" w:hAnsi="Cambria Math"/>
+                  <w:sz w:val="24"/>
+                </w:rPr>
+              </m:ctrlPr>
+            </m:sSubPr>
+            <m:e>
+              <m:r>
+                <w:rPr>
+                  <w:rFonts w:ascii="Cambria Math" w:hAnsi="Cambria Math"/>
+                  <w:sz w:val="24"/>
+                </w:rPr>
+                <m:t>t</m:t>
+              </m:r>
+            </m:e>
+            <m:sub>
+              <m:r>
+                <w:rPr>
+                  <w:rFonts w:ascii="Cambria Math" w:hAnsi="Cambria Math"/>
+                  <w:sz w:val="24"/>
+                </w:rPr>
+                <m:t>Gd</m:t>
+              </m:r>
+            </m:sub>
+          </m:sSub>
+          <m:r>
+            <w:rPr>
+              <w:rFonts w:ascii="Cambria Math" w:hAnsi="Cambria Math"/>
+              <w:sz w:val="24"/>
+            </w:rPr>
+            <m:t>=</m:t>
+          </m:r>
+        </m:oMath>
+        <w:r>
+          <w:rPr>
+            <w:sz w:val="24"/>
+            <w:szCs w:val="24"/>
+          </w:rPr>
+          <w:delText>7</w:delText>
+        </w:r>
+        <w:r>
+          <w:rPr>
+            <w:sz w:val="24"/>
+            <w:szCs w:val="24"/>
+          </w:rPr>
+          <w:delText xml:space="preserve"> </w:delText>
+        </w:r>
+        <w:r>
+          <w:rPr>
+            <w:sz w:val="24"/>
+            <w:szCs w:val="24"/>
+          </w:rPr>
+          <w:delText>nm sample, indicating significant changes in the film crystallinity.</w:delText>
+        </w:r>
+      </w:del>
       <w:r>
         <w:rPr>
           <w:sz w:val="24"/>
@@ -4588,13 +4565,385 @@
         </w:rPr>
         <w:t xml:space="preserve"> </w:t>
       </w:r>
-      <w:r>
-        <w:rPr>
-          <w:sz w:val="24"/>
-          <w:szCs w:val="24"/>
-        </w:rPr>
-        <w:t xml:space="preserve">nm sample, indicating significant changes in the film crystallinity. </w:t>
-      </w:r>
+      <w:ins w:id="7" w:author="pdmurray" w:date="2018-10-23T21:09:00Z">
+        <w:r>
+          <w:rPr>
+            <w:sz w:val="24"/>
+            <w:szCs w:val="24"/>
+          </w:rPr>
+          <w:t>The full widths at half maximum (FWHMs) of the diffraction peaks, corrected for the instrument width, match</w:t>
+        </w:r>
+      </w:ins>
+      <w:ins w:id="8" w:author="pdmurray" w:date="2018-10-23T21:10:00Z">
+        <w:r>
+          <w:rPr>
+            <w:sz w:val="24"/>
+            <w:szCs w:val="24"/>
+          </w:rPr>
+          <w:t xml:space="preserve"> the expected width</w:t>
+        </w:r>
+      </w:ins>
+      <w:ins w:id="9" w:author="pdmurray" w:date="2018-10-23T21:31:00Z">
+        <w:r>
+          <w:rPr>
+            <w:sz w:val="24"/>
+            <w:szCs w:val="24"/>
+          </w:rPr>
+          <w:t>s</w:t>
+        </w:r>
+      </w:ins>
+      <w:ins w:id="10" w:author="pdmurray" w:date="2018-10-23T21:10:00Z">
+        <w:r>
+          <w:rPr>
+            <w:sz w:val="24"/>
+            <w:szCs w:val="24"/>
+          </w:rPr>
+          <w:t xml:space="preserve"> due to finite size effects from the film in the as-grown </w:t>
+        </w:r>
+      </w:ins>
+      <w:ins w:id="11" w:author="pdmurray" w:date="2018-10-23T21:31:00Z">
+        <w:r>
+          <w:rPr>
+            <w:sz w:val="24"/>
+            <w:szCs w:val="24"/>
+          </w:rPr>
+          <w:t>sample</w:t>
+        </w:r>
+      </w:ins>
+      <w:ins w:id="12" w:author="pdmurray" w:date="2018-10-23T21:10:00Z">
+        <w:r>
+          <w:rPr>
+            <w:sz w:val="24"/>
+            <w:szCs w:val="24"/>
+          </w:rPr>
+          <w:t xml:space="preserve">. </w:t>
+        </w:r>
+      </w:ins>
+      <w:ins w:id="13" w:author="pdmurray" w:date="2018-10-23T21:31:00Z">
+        <w:r>
+          <w:rPr>
+            <w:sz w:val="24"/>
+            <w:szCs w:val="24"/>
+          </w:rPr>
+          <w:t xml:space="preserve">Because the nominal </w:t>
+        </w:r>
+      </w:ins>
+      <w:ins w:id="14" w:author="pdmurray" w:date="2018-10-23T21:35:00Z">
+        <w:r>
+          <w:rPr>
+            <w:sz w:val="24"/>
+            <w:szCs w:val="24"/>
+          </w:rPr>
+          <w:t xml:space="preserve">YBCO </w:t>
+        </w:r>
+      </w:ins>
+      <w:ins w:id="15" w:author="pdmurray" w:date="2018-10-23T21:31:00Z">
+        <w:r>
+          <w:rPr>
+            <w:sz w:val="24"/>
+            <w:szCs w:val="24"/>
+          </w:rPr>
+          <w:t>thickness</w:t>
+        </w:r>
+      </w:ins>
+      <w:ins w:id="16" w:author="pdmurray" w:date="2018-10-23T21:35:00Z">
+        <w:r>
+          <w:rPr>
+            <w:sz w:val="24"/>
+            <w:szCs w:val="24"/>
+          </w:rPr>
+          <w:t>es</w:t>
+        </w:r>
+      </w:ins>
+      <w:ins w:id="17" w:author="pdmurray" w:date="2018-10-23T21:31:00Z">
+        <w:r>
+          <w:rPr>
+            <w:sz w:val="24"/>
+            <w:szCs w:val="24"/>
+          </w:rPr>
+          <w:t xml:space="preserve"> of the </w:t>
+        </w:r>
+      </w:ins>
+      <w:ins w:id="18" w:author="pdmurray" w:date="2018-10-23T21:34:00Z">
+        <w:r>
+          <w:rPr>
+            <w:sz w:val="24"/>
+            <w:szCs w:val="24"/>
+          </w:rPr>
+          <w:t>as-grown and Gd-capped samples</w:t>
+        </w:r>
+      </w:ins>
+      <w:ins w:id="19" w:author="pdmurray" w:date="2018-10-23T21:32:00Z">
+        <w:r>
+          <w:rPr>
+            <w:sz w:val="24"/>
+            <w:szCs w:val="24"/>
+          </w:rPr>
+          <w:t xml:space="preserve"> </w:t>
+        </w:r>
+      </w:ins>
+      <w:ins w:id="20" w:author="pdmurray" w:date="2018-10-23T21:35:00Z">
+        <w:r>
+          <w:rPr>
+            <w:sz w:val="24"/>
+            <w:szCs w:val="24"/>
+          </w:rPr>
+          <w:t xml:space="preserve">are </w:t>
+        </w:r>
+      </w:ins>
+      <w:ins w:id="21" w:author="pdmurray" w:date="2018-10-23T21:32:00Z">
+        <w:r>
+          <w:rPr>
+            <w:sz w:val="24"/>
+            <w:szCs w:val="24"/>
+          </w:rPr>
+          <w:t>the same, t</w:t>
+        </w:r>
+      </w:ins>
+      <w:ins w:id="22" w:author="pdmurray" w:date="2018-10-23T21:12:00Z">
+        <w:r>
+          <w:rPr>
+            <w:sz w:val="24"/>
+            <w:szCs w:val="24"/>
+          </w:rPr>
+          <w:t xml:space="preserve">he </w:t>
+        </w:r>
+      </w:ins>
+      <w:ins w:id="23" w:author="pdmurray" w:date="2018-10-23T21:23:00Z">
+        <w:r>
+          <w:rPr>
+            <w:sz w:val="24"/>
+            <w:szCs w:val="24"/>
+          </w:rPr>
+          <w:t xml:space="preserve">broadening </w:t>
+        </w:r>
+      </w:ins>
+      <w:ins w:id="24" w:author="pdmurray" w:date="2018-10-23T21:13:00Z">
+        <w:r>
+          <w:rPr>
+            <w:sz w:val="24"/>
+            <w:szCs w:val="24"/>
+          </w:rPr>
+          <w:t xml:space="preserve">observed </w:t>
+        </w:r>
+      </w:ins>
+      <w:ins w:id="25" w:author="pdmurray" w:date="2018-10-23T21:24:00Z">
+        <w:r>
+          <w:rPr>
+            <w:sz w:val="24"/>
+            <w:szCs w:val="24"/>
+          </w:rPr>
+          <w:t>in the diffraction peaks</w:t>
+        </w:r>
+      </w:ins>
+      <w:ins w:id="26" w:author="pdmurray" w:date="2018-10-23T21:25:00Z">
+        <w:r>
+          <w:rPr>
+            <w:sz w:val="24"/>
+            <w:szCs w:val="24"/>
+          </w:rPr>
+          <w:t xml:space="preserve"> of the </w:t>
+        </w:r>
+      </w:ins>
+      <w:ins w:id="27" w:author="pdmurray" w:date="2018-10-23T21:35:00Z">
+        <w:r>
+          <w:rPr>
+            <w:sz w:val="24"/>
+            <w:szCs w:val="24"/>
+          </w:rPr>
+          <w:t>latter samples</w:t>
+        </w:r>
+      </w:ins>
+      <w:ins w:id="28" w:author="pdmurray" w:date="2018-10-23T21:32:00Z">
+        <w:r>
+          <w:rPr>
+            <w:sz w:val="24"/>
+            <w:szCs w:val="24"/>
+          </w:rPr>
+          <w:t xml:space="preserve"> can be attributed to variations in the out-of-plane lattice </w:t>
+        </w:r>
+        <w:r>
+          <w:rPr>
+            <w:sz w:val="24"/>
+            <w:szCs w:val="24"/>
+          </w:rPr>
+          <w:lastRenderedPageBreak/>
+          <w:t>parameter</w:t>
+        </w:r>
+      </w:ins>
+      <w:ins w:id="29" w:author="pdmurray" w:date="2018-10-23T21:33:00Z">
+        <w:r>
+          <w:rPr>
+            <w:sz w:val="24"/>
+            <w:szCs w:val="24"/>
+          </w:rPr>
+          <w:t xml:space="preserve">, </w:t>
+        </w:r>
+      </w:ins>
+      <w:ins w:id="30" w:author="pdmurray" w:date="2018-10-23T21:36:00Z">
+        <w:r>
+          <w:rPr>
+            <w:sz w:val="24"/>
+            <w:szCs w:val="24"/>
+          </w:rPr>
+          <w:t xml:space="preserve">as a </w:t>
+        </w:r>
+      </w:ins>
+      <w:ins w:id="31" w:author="pdmurray" w:date="2018-10-23T21:33:00Z">
+        <w:r>
+          <w:rPr>
+            <w:sz w:val="24"/>
+            <w:szCs w:val="24"/>
+          </w:rPr>
+          <w:t>result of structural modification to the film</w:t>
+        </w:r>
+      </w:ins>
+      <w:ins w:id="32" w:author="pdmurray" w:date="2018-10-23T21:14:00Z">
+        <w:r>
+          <w:rPr>
+            <w:sz w:val="24"/>
+            <w:szCs w:val="24"/>
+          </w:rPr>
+          <w:t xml:space="preserve">. For the </w:t>
+        </w:r>
+        <m:oMath>
+          <m:sSub>
+            <m:sSubPr>
+              <m:ctrlPr>
+                <w:rPr>
+                  <w:rFonts w:ascii="Cambria Math" w:hAnsi="Cambria Math"/>
+                  <w:i/>
+                  <w:sz w:val="24"/>
+                  <w:szCs w:val="24"/>
+                </w:rPr>
+              </m:ctrlPr>
+            </m:sSubPr>
+            <m:e>
+              <m:r>
+                <w:rPr>
+                  <w:rFonts w:ascii="Cambria Math" w:hAnsi="Cambria Math"/>
+                  <w:sz w:val="24"/>
+                  <w:szCs w:val="24"/>
+                </w:rPr>
+                <m:t>t</m:t>
+              </m:r>
+            </m:e>
+            <m:sub>
+              <m:r>
+                <w:rPr>
+                  <w:rFonts w:ascii="Cambria Math" w:hAnsi="Cambria Math"/>
+                  <w:sz w:val="24"/>
+                  <w:szCs w:val="24"/>
+                </w:rPr>
+                <m:t>Gd</m:t>
+              </m:r>
+            </m:sub>
+          </m:sSub>
+          <m:r>
+            <w:rPr>
+              <w:rFonts w:ascii="Cambria Math" w:hAnsi="Cambria Math"/>
+              <w:sz w:val="24"/>
+              <w:szCs w:val="24"/>
+            </w:rPr>
+            <m:t>=20</m:t>
+          </m:r>
+        </m:oMath>
+        <w:r>
+          <w:rPr>
+            <w:sz w:val="24"/>
+            <w:szCs w:val="24"/>
+          </w:rPr>
+          <w:t xml:space="preserve"> nm</w:t>
+        </w:r>
+      </w:ins>
+      <w:ins w:id="33" w:author="pdmurray" w:date="2018-10-23T21:15:00Z">
+        <w:r>
+          <w:rPr>
+            <w:sz w:val="24"/>
+            <w:szCs w:val="24"/>
+          </w:rPr>
+          <w:t xml:space="preserve"> sample, a significant shift and broadening of the (</w:t>
+        </w:r>
+        <m:oMath>
+          <m:r>
+            <w:rPr>
+              <w:rFonts w:ascii="Cambria Math" w:hAnsi="Cambria Math"/>
+              <w:sz w:val="24"/>
+              <w:szCs w:val="24"/>
+            </w:rPr>
+            <m:t>00L</m:t>
+          </m:r>
+        </m:oMath>
+        <w:r>
+          <w:rPr>
+            <w:sz w:val="24"/>
+            <w:szCs w:val="24"/>
+          </w:rPr>
+          <w:t xml:space="preserve">) peaks is observed, indicating further </w:t>
+        </w:r>
+        <m:oMath>
+          <m:r>
+            <w:rPr>
+              <w:rFonts w:ascii="Cambria Math" w:hAnsi="Cambria Math"/>
+              <w:sz w:val="24"/>
+              <w:szCs w:val="24"/>
+            </w:rPr>
+            <m:t>c</m:t>
+          </m:r>
+        </m:oMath>
+        <w:r>
+          <w:rPr>
+            <w:sz w:val="24"/>
+            <w:szCs w:val="24"/>
+          </w:rPr>
+          <w:t>-axis expansion as well as modification of the crystalline structure. The much broader peak wi</w:t>
+        </w:r>
+      </w:ins>
+      <w:ins w:id="34" w:author="pdmurray" w:date="2018-10-23T21:16:00Z">
+        <w:r>
+          <w:rPr>
+            <w:sz w:val="24"/>
+            <w:szCs w:val="24"/>
+          </w:rPr>
+          <w:t>d</w:t>
+        </w:r>
+      </w:ins>
+      <w:ins w:id="35" w:author="pdmurray" w:date="2018-10-23T21:15:00Z">
+        <w:r>
+          <w:rPr>
+            <w:sz w:val="24"/>
+            <w:szCs w:val="24"/>
+          </w:rPr>
+          <w:t xml:space="preserve">th </w:t>
+        </w:r>
+      </w:ins>
+      <w:ins w:id="36" w:author="pdmurray" w:date="2018-10-23T21:16:00Z">
+        <w:r>
+          <w:rPr>
+            <w:sz w:val="24"/>
+            <w:szCs w:val="24"/>
+          </w:rPr>
+          <w:t>indicates a greater variation in the out-of-plane lattice parameter</w:t>
+        </w:r>
+      </w:ins>
+      <w:ins w:id="37" w:author="pdmurray" w:date="2018-10-23T21:38:00Z">
+        <w:r>
+          <w:rPr>
+            <w:sz w:val="24"/>
+            <w:szCs w:val="24"/>
+          </w:rPr>
+          <w:t>, indicating significant changes in the film crystallinity.</w:t>
+        </w:r>
+      </w:ins>
+      <w:ins w:id="38" w:author="pdmurray" w:date="2018-10-23T21:16:00Z">
+        <w:r>
+          <w:rPr>
+            <w:sz w:val="24"/>
+            <w:szCs w:val="24"/>
+          </w:rPr>
+          <w:t xml:space="preserve"> </w:t>
+        </w:r>
+      </w:ins>
     </w:p>
     <w:p>
       <w:pPr>
@@ -4699,23 +5048,23 @@
           <m:t>L</m:t>
         </m:r>
       </m:oMath>
-      <w:commentRangeStart w:id="8"/>
-      <w:commentRangeEnd w:id="8"/>
+      <w:commentRangeStart w:id="39"/>
+      <w:commentRangeEnd w:id="39"/>
       <w:r>
         <w:rPr>
           <w:rStyle w:val="CommentReference"/>
           <w:rFonts w:eastAsia="Times New Roman"/>
         </w:rPr>
-        <w:commentReference w:id="8"/>
-      </w:r>
-      <w:commentRangeStart w:id="9"/>
-      <w:commentRangeEnd w:id="9"/>
+        <w:commentReference w:id="39"/>
+      </w:r>
+      <w:commentRangeStart w:id="40"/>
+      <w:commentRangeEnd w:id="40"/>
       <w:r>
         <w:rPr>
           <w:rStyle w:val="CommentReference"/>
           <w:rFonts w:eastAsia="Times New Roman"/>
         </w:rPr>
-        <w:commentReference w:id="9"/>
+        <w:commentReference w:id="40"/>
       </w:r>
       <w:r>
         <w:rPr>
@@ -4758,7 +5107,7 @@
         </w:rPr>
         <w:t>When grown on cubic STO substrate</w:t>
       </w:r>
-      <w:ins w:id="10" w:author="Yayoi Takamura" w:date="2018-10-22T09:04:00Z">
+      <w:ins w:id="41" w:author="Yayoi Takamura" w:date="2018-10-22T09:04:00Z">
         <w:r>
           <w:rPr>
             <w:sz w:val="24"/>
@@ -4942,7 +5291,8 @@
         </w:rPr>
         <w:t xml:space="preserve">some </w:t>
       </w:r>
-      <w:commentRangeStart w:id="11"/>
+      <w:commentRangeStart w:id="42"/>
+      <w:commentRangeStart w:id="43"/>
       <w:r>
         <w:rPr>
           <w:rFonts w:eastAsia="Times New Roman"/>
@@ -4959,13 +5309,21 @@
         </w:rPr>
         <w:t xml:space="preserve"> </w:t>
       </w:r>
-      <w:commentRangeEnd w:id="11"/>
+      <w:commentRangeEnd w:id="42"/>
       <w:r>
         <w:rPr>
           <w:rStyle w:val="CommentReference"/>
           <w:rFonts w:eastAsia="Times New Roman"/>
         </w:rPr>
-        <w:commentReference w:id="11"/>
+        <w:commentReference w:id="42"/>
+      </w:r>
+      <w:commentRangeEnd w:id="43"/>
+      <w:r>
+        <w:rPr>
+          <w:rStyle w:val="CommentReference"/>
+          <w:rFonts w:eastAsia="Times New Roman"/>
+        </w:rPr>
+        <w:commentReference w:id="43"/>
       </w:r>
       <w:r>
         <w:rPr>
@@ -5142,7 +5500,8 @@
         </w:rPr>
         <w:t>below our detection limit</w:t>
       </w:r>
-      <w:commentRangeStart w:id="12"/>
+      <w:commentRangeStart w:id="45"/>
+      <w:commentRangeStart w:id="46"/>
       <w:r>
         <w:rPr>
           <w:rFonts w:eastAsia="Times New Roman"/>
@@ -5151,13 +5510,21 @@
         </w:rPr>
         <w:t xml:space="preserve"> </w:t>
       </w:r>
-      <w:commentRangeEnd w:id="12"/>
+      <w:commentRangeEnd w:id="45"/>
       <w:r>
         <w:rPr>
           <w:rStyle w:val="CommentReference"/>
           <w:rFonts w:eastAsia="Times New Roman"/>
         </w:rPr>
-        <w:commentReference w:id="12"/>
+        <w:commentReference w:id="45"/>
+      </w:r>
+      <w:commentRangeEnd w:id="46"/>
+      <w:r>
+        <w:rPr>
+          <w:rStyle w:val="CommentReference"/>
+          <w:rFonts w:eastAsia="Times New Roman"/>
+        </w:rPr>
+        <w:commentReference w:id="46"/>
       </w:r>
       <w:r>
         <w:rPr>
@@ -5557,8 +5924,8 @@
         </w:rPr>
         <w:t>these film</w:t>
       </w:r>
-      <w:commentRangeStart w:id="13"/>
-      <w:commentRangeStart w:id="14"/>
+      <w:commentRangeStart w:id="47"/>
+      <w:commentRangeStart w:id="48"/>
       <w:r>
         <w:rPr>
           <w:rFonts w:eastAsia="Times New Roman"/>
@@ -5654,21 +6021,21 @@
         </w:rPr>
         <w:t xml:space="preserve"> directi</w:t>
       </w:r>
-      <w:commentRangeEnd w:id="13"/>
+      <w:commentRangeEnd w:id="47"/>
       <w:r>
         <w:rPr>
           <w:rStyle w:val="CommentReference"/>
           <w:rFonts w:eastAsia="Times New Roman"/>
         </w:rPr>
-        <w:commentReference w:id="13"/>
-      </w:r>
-      <w:commentRangeEnd w:id="14"/>
+        <w:commentReference w:id="47"/>
+      </w:r>
+      <w:commentRangeEnd w:id="48"/>
       <w:r>
         <w:rPr>
           <w:rStyle w:val="CommentReference"/>
           <w:rFonts w:eastAsia="Times New Roman"/>
         </w:rPr>
-        <w:commentReference w:id="14"/>
+        <w:commentReference w:id="48"/>
       </w:r>
       <w:r>
         <w:rPr>
@@ -5716,8 +6083,8 @@
           <w:szCs w:val="24"/>
         </w:rPr>
       </w:pPr>
-      <w:bookmarkStart w:id="15" w:name="_3znysh7" w:colFirst="0" w:colLast="0"/>
-      <w:bookmarkEnd w:id="15"/>
+      <w:bookmarkStart w:id="49" w:name="_3znysh7" w:colFirst="0" w:colLast="0"/>
+      <w:bookmarkEnd w:id="49"/>
       <w:r>
         <w:rPr>
           <w:sz w:val="24"/>
@@ -6539,8 +6906,8 @@
         </w:rPr>
         <w:t xml:space="preserve"> nm</w:t>
       </w:r>
-      <w:commentRangeStart w:id="16"/>
-      <w:commentRangeStart w:id="17"/>
+      <w:commentRangeStart w:id="50"/>
+      <w:commentRangeStart w:id="51"/>
       <w:r>
         <w:rPr>
           <w:sz w:val="24"/>
@@ -6664,21 +7031,21 @@
         </w:rPr>
         <w:t xml:space="preserve"> nm. </w:t>
       </w:r>
-      <w:commentRangeEnd w:id="16"/>
+      <w:commentRangeEnd w:id="50"/>
       <w:r>
         <w:rPr>
           <w:rStyle w:val="CommentReference"/>
           <w:rFonts w:eastAsia="Times New Roman"/>
         </w:rPr>
-        <w:commentReference w:id="16"/>
-      </w:r>
-      <w:commentRangeEnd w:id="17"/>
+        <w:commentReference w:id="50"/>
+      </w:r>
+      <w:commentRangeEnd w:id="51"/>
       <w:r>
         <w:rPr>
           <w:rStyle w:val="CommentReference"/>
           <w:rFonts w:eastAsia="Times New Roman"/>
         </w:rPr>
-        <w:commentReference w:id="17"/>
+        <w:commentReference w:id="51"/>
       </w:r>
       <w:r>
         <w:rPr>
@@ -6768,10 +7135,10 @@
           <w:szCs w:val="24"/>
         </w:rPr>
       </w:pPr>
-      <w:commentRangeStart w:id="18"/>
-      <w:commentRangeStart w:id="19"/>
-      <w:commentRangeStart w:id="20"/>
-      <w:commentRangeStart w:id="21"/>
+      <w:commentRangeStart w:id="52"/>
+      <w:commentRangeStart w:id="53"/>
+      <w:commentRangeStart w:id="54"/>
+      <w:commentRangeStart w:id="55"/>
       <w:r>
         <w:rPr>
           <w:sz w:val="24"/>
@@ -6854,37 +7221,37 @@
         </w:rPr>
         <w:t xml:space="preserve"> </w:t>
       </w:r>
-      <w:commentRangeEnd w:id="18"/>
+      <w:commentRangeEnd w:id="52"/>
       <w:r>
         <w:rPr>
           <w:rStyle w:val="CommentReference"/>
           <w:rFonts w:eastAsia="Times New Roman"/>
         </w:rPr>
-        <w:commentReference w:id="18"/>
-      </w:r>
-      <w:commentRangeEnd w:id="19"/>
+        <w:commentReference w:id="52"/>
+      </w:r>
+      <w:commentRangeEnd w:id="53"/>
       <w:r>
         <w:rPr>
           <w:rStyle w:val="CommentReference"/>
           <w:rFonts w:eastAsia="Times New Roman"/>
         </w:rPr>
-        <w:commentReference w:id="19"/>
-      </w:r>
-      <w:commentRangeEnd w:id="20"/>
+        <w:commentReference w:id="53"/>
+      </w:r>
+      <w:commentRangeEnd w:id="54"/>
       <w:r>
         <w:rPr>
           <w:rStyle w:val="CommentReference"/>
           <w:rFonts w:eastAsia="Times New Roman"/>
         </w:rPr>
-        <w:commentReference w:id="20"/>
-      </w:r>
-      <w:commentRangeEnd w:id="21"/>
+        <w:commentReference w:id="54"/>
+      </w:r>
+      <w:commentRangeEnd w:id="55"/>
       <w:r>
         <w:rPr>
           <w:rStyle w:val="CommentReference"/>
           <w:rFonts w:eastAsia="Times New Roman"/>
         </w:rPr>
-        <w:commentReference w:id="21"/>
+        <w:commentReference w:id="55"/>
       </w:r>
       <w:r>
         <w:rPr>
@@ -7893,8 +8260,8 @@
           <w:szCs w:val="24"/>
         </w:rPr>
       </w:pPr>
-      <w:bookmarkStart w:id="22" w:name="_2et92p0" w:colFirst="0" w:colLast="0"/>
-      <w:bookmarkEnd w:id="22"/>
+      <w:bookmarkStart w:id="56" w:name="_2et92p0" w:colFirst="0" w:colLast="0"/>
+      <w:bookmarkEnd w:id="56"/>
       <w:r>
         <w:rPr>
           <w:rFonts w:eastAsia="Times New Roman"/>
@@ -8656,15 +9023,43 @@
           <w:sz w:val="24"/>
           <w:szCs w:val="24"/>
         </w:rPr>
-        <w:t>much reduced crystallite size</w:t>
-      </w:r>
-      <w:r>
-        <w:rPr>
-          <w:rFonts w:eastAsia="Times New Roman"/>
-          <w:sz w:val="24"/>
-          <w:szCs w:val="24"/>
-        </w:rPr>
-        <w:t xml:space="preserve"> extracted from XRD peak width.</w:t>
+        <w:t xml:space="preserve">much </w:t>
+      </w:r>
+      <w:ins w:id="57" w:author="pdmurray" w:date="2018-10-23T21:40:00Z">
+        <w:r>
+          <w:rPr>
+            <w:rFonts w:eastAsia="Times New Roman"/>
+            <w:sz w:val="24"/>
+            <w:szCs w:val="24"/>
+          </w:rPr>
+          <w:t xml:space="preserve">increased </w:t>
+        </w:r>
+      </w:ins>
+      <w:del w:id="58" w:author="pdmurray" w:date="2018-10-23T21:40:00Z">
+        <w:r>
+          <w:rPr>
+            <w:rFonts w:eastAsia="Times New Roman"/>
+            <w:sz w:val="24"/>
+            <w:szCs w:val="24"/>
+          </w:rPr>
+          <w:delText>reduced crystallite size</w:delText>
+        </w:r>
+        <w:r>
+          <w:rPr>
+            <w:rFonts w:eastAsia="Times New Roman"/>
+            <w:sz w:val="24"/>
+            <w:szCs w:val="24"/>
+          </w:rPr>
+          <w:delText xml:space="preserve"> extracted from </w:delText>
+        </w:r>
+      </w:del>
+      <w:r>
+        <w:rPr>
+          <w:rFonts w:eastAsia="Times New Roman"/>
+          <w:sz w:val="24"/>
+          <w:szCs w:val="24"/>
+        </w:rPr>
+        <w:t>XRD peak width.</w:t>
       </w:r>
       <w:r>
         <w:rPr>
@@ -8680,7 +9075,7 @@
           <w:sz w:val="24"/>
           <w:szCs w:val="24"/>
         </w:rPr>
-        <w:t xml:space="preserve">Examples of similar </w:t>
+        <w:t xml:space="preserve">Examples of similar stacking faults have been </w:t>
       </w:r>
       <w:r>
         <w:rPr>
@@ -8689,14 +9084,6 @@
           <w:szCs w:val="24"/>
         </w:rPr>
         <w:lastRenderedPageBreak/>
-        <w:t xml:space="preserve">stacking faults have been </w:t>
-      </w:r>
-      <w:r>
-        <w:rPr>
-          <w:rFonts w:eastAsia="Times New Roman"/>
-          <w:sz w:val="24"/>
-          <w:szCs w:val="24"/>
-        </w:rPr>
         <w:t xml:space="preserve">previously </w:t>
       </w:r>
       <w:r>
@@ -8933,8 +9320,8 @@
         </w:rPr>
         <w:t xml:space="preserve"> (</w:t>
       </w:r>
-      <w:commentRangeStart w:id="23"/>
-      <w:commentRangeStart w:id="24"/>
+      <w:commentRangeStart w:id="59"/>
+      <w:commentRangeStart w:id="60"/>
       <w:r>
         <w:rPr>
           <w:rFonts w:eastAsia="Times New Roman"/>
@@ -8943,21 +9330,21 @@
         </w:rPr>
         <w:t>Y-123</w:t>
       </w:r>
-      <w:commentRangeEnd w:id="23"/>
+      <w:commentRangeEnd w:id="59"/>
       <w:r>
         <w:rPr>
           <w:rStyle w:val="CommentReference"/>
           <w:rFonts w:eastAsia="Times New Roman"/>
         </w:rPr>
-        <w:commentReference w:id="23"/>
-      </w:r>
-      <w:commentRangeEnd w:id="24"/>
+        <w:commentReference w:id="59"/>
+      </w:r>
+      <w:commentRangeEnd w:id="60"/>
       <w:r>
         <w:rPr>
           <w:rStyle w:val="CommentReference"/>
           <w:rFonts w:eastAsia="Times New Roman"/>
         </w:rPr>
-        <w:commentReference w:id="24"/>
+        <w:commentReference w:id="60"/>
       </w:r>
       <w:r>
         <w:rPr>
@@ -8967,8 +9354,8 @@
         </w:rPr>
         <w:t>, with numbers denoting cation stoichiometry), e.g. Y-124 and Y-</w:t>
       </w:r>
-      <w:commentRangeStart w:id="25"/>
-      <w:commentRangeStart w:id="26"/>
+      <w:commentRangeStart w:id="61"/>
+      <w:commentRangeStart w:id="62"/>
       <w:r>
         <w:rPr>
           <w:rFonts w:eastAsia="Times New Roman"/>
@@ -8977,21 +9364,21 @@
         </w:rPr>
         <w:t>247</w:t>
       </w:r>
-      <w:commentRangeEnd w:id="25"/>
+      <w:commentRangeEnd w:id="61"/>
       <w:r>
         <w:rPr>
           <w:rStyle w:val="CommentReference"/>
           <w:rFonts w:eastAsia="Times New Roman"/>
         </w:rPr>
-        <w:commentReference w:id="25"/>
-      </w:r>
-      <w:commentRangeEnd w:id="26"/>
+        <w:commentReference w:id="61"/>
+      </w:r>
+      <w:commentRangeEnd w:id="62"/>
       <w:r>
         <w:rPr>
           <w:rStyle w:val="CommentReference"/>
           <w:rFonts w:eastAsia="Times New Roman"/>
         </w:rPr>
-        <w:commentReference w:id="26"/>
+        <w:commentReference w:id="62"/>
       </w:r>
       <w:r>
         <w:rPr>
@@ -9501,8 +9888,8 @@
         </w:rPr>
         <w:t xml:space="preserve"> (Fig. 4A). </w:t>
       </w:r>
-      <w:commentRangeStart w:id="27"/>
-      <w:commentRangeStart w:id="28"/>
+      <w:commentRangeStart w:id="63"/>
+      <w:commentRangeStart w:id="64"/>
       <w:r>
         <w:rPr>
           <w:rFonts w:eastAsia="Times New Roman"/>
@@ -9544,7 +9931,7 @@
           </m:sub>
         </m:sSub>
         <m:r>
-          <w:ins w:id="29" w:author="Yayoi Takamura" w:date="2018-10-22T20:59:00Z">
+          <w:ins w:id="65" w:author="Yayoi Takamura" w:date="2018-10-22T20:59:00Z">
             <w:rPr>
               <w:rFonts w:ascii="Cambria Math" w:eastAsia="Cambria" w:hAnsi="Cambria Math" w:cs="Cambria"/>
               <w:sz w:val="24"/>
@@ -9562,7 +9949,7 @@
         </w:rPr>
         <w:t xml:space="preserve"> the YBCO layer increases in thickness, in qualitative agreement with the unit cell expansion observed in </w:t>
       </w:r>
-      <w:commentRangeStart w:id="30"/>
+      <w:commentRangeStart w:id="66"/>
       <w:r>
         <w:rPr>
           <w:rFonts w:eastAsia="Times New Roman"/>
@@ -9571,13 +9958,13 @@
         </w:rPr>
         <w:t>XRD</w:t>
       </w:r>
-      <w:commentRangeEnd w:id="30"/>
+      <w:commentRangeEnd w:id="66"/>
       <w:r>
         <w:rPr>
           <w:rStyle w:val="CommentReference"/>
           <w:rFonts w:eastAsia="Times New Roman"/>
         </w:rPr>
-        <w:commentReference w:id="30"/>
+        <w:commentReference w:id="66"/>
       </w:r>
       <w:r>
         <w:rPr>
@@ -9587,21 +9974,21 @@
         </w:rPr>
         <w:t xml:space="preserve">. </w:t>
       </w:r>
-      <w:commentRangeEnd w:id="27"/>
+      <w:commentRangeEnd w:id="63"/>
       <w:r>
         <w:rPr>
           <w:rStyle w:val="CommentReference"/>
           <w:rFonts w:eastAsia="Times New Roman"/>
         </w:rPr>
-        <w:commentReference w:id="27"/>
-      </w:r>
-      <w:commentRangeEnd w:id="28"/>
+        <w:commentReference w:id="63"/>
+      </w:r>
+      <w:commentRangeEnd w:id="64"/>
       <w:r>
         <w:rPr>
           <w:rStyle w:val="CommentReference"/>
           <w:rFonts w:eastAsia="Times New Roman"/>
         </w:rPr>
-        <w:commentReference w:id="28"/>
+        <w:commentReference w:id="64"/>
       </w:r>
       <w:r>
         <w:rPr>
@@ -9791,8 +10178,8 @@
         </w:rPr>
         <w:t xml:space="preserve"> the possibility of YBCO/</w:t>
       </w:r>
-      <w:commentRangeStart w:id="31"/>
-      <w:commentRangeStart w:id="32"/>
+      <w:commentRangeStart w:id="67"/>
+      <w:commentRangeStart w:id="68"/>
       <w:r>
         <w:rPr>
           <w:rFonts w:eastAsia="Times New Roman"/>
@@ -9801,21 +10188,21 @@
         </w:rPr>
         <w:t xml:space="preserve">Gd </w:t>
       </w:r>
-      <w:commentRangeEnd w:id="31"/>
+      <w:commentRangeEnd w:id="67"/>
       <w:r>
         <w:rPr>
           <w:rStyle w:val="CommentReference"/>
           <w:rFonts w:eastAsia="Times New Roman"/>
         </w:rPr>
-        <w:commentReference w:id="31"/>
-      </w:r>
-      <w:commentRangeEnd w:id="32"/>
+        <w:commentReference w:id="67"/>
+      </w:r>
+      <w:commentRangeEnd w:id="68"/>
       <w:r>
         <w:rPr>
           <w:rStyle w:val="CommentReference"/>
           <w:rFonts w:eastAsia="Times New Roman"/>
         </w:rPr>
-        <w:commentReference w:id="32"/>
+        <w:commentReference w:id="68"/>
       </w:r>
       <w:r>
         <w:rPr>
@@ -9837,8 +10224,8 @@
           <w:szCs w:val="24"/>
         </w:rPr>
       </w:pPr>
-      <w:bookmarkStart w:id="33" w:name="_tyjcwt" w:colFirst="0" w:colLast="0"/>
-      <w:bookmarkEnd w:id="33"/>
+      <w:bookmarkStart w:id="69" w:name="_tyjcwt" w:colFirst="0" w:colLast="0"/>
+      <w:bookmarkEnd w:id="69"/>
       <w:r>
         <w:rPr>
           <w:rFonts w:eastAsia="Times New Roman"/>
@@ -10522,7 +10909,7 @@
         </w:rPr>
         <w:t xml:space="preserve">. The bulk sensitivity of FY measurements </w:t>
       </w:r>
-      <w:commentRangeStart w:id="34"/>
+      <w:commentRangeStart w:id="70"/>
       <w:r>
         <w:rPr>
           <w:rFonts w:eastAsia="Times New Roman"/>
@@ -10573,13 +10960,13 @@
         </w:rPr>
         <w:t xml:space="preserve"> resonance</w:t>
       </w:r>
-      <w:commentRangeEnd w:id="34"/>
+      <w:commentRangeEnd w:id="70"/>
       <w:r>
         <w:rPr>
           <w:rStyle w:val="CommentReference"/>
           <w:rFonts w:eastAsia="Times New Roman"/>
         </w:rPr>
-        <w:commentReference w:id="34"/>
+        <w:commentReference w:id="70"/>
       </w:r>
       <w:r>
         <w:rPr>
@@ -11294,8 +11681,8 @@
         </w:rPr>
         <w:t xml:space="preserve">STEM. </w:t>
       </w:r>
-      <w:commentRangeStart w:id="35"/>
-      <w:commentRangeStart w:id="36"/>
+      <w:commentRangeStart w:id="71"/>
+      <w:commentRangeStart w:id="72"/>
       <w:r>
         <w:rPr>
           <w:rFonts w:eastAsia="Times New Roman"/>
@@ -11394,21 +11781,21 @@
         </w:rPr>
         <w:t>.</w:t>
       </w:r>
-      <w:commentRangeEnd w:id="35"/>
+      <w:commentRangeEnd w:id="71"/>
       <w:r>
         <w:rPr>
           <w:rStyle w:val="CommentReference"/>
           <w:rFonts w:eastAsia="Times New Roman"/>
         </w:rPr>
-        <w:commentReference w:id="35"/>
-      </w:r>
-      <w:commentRangeEnd w:id="36"/>
+        <w:commentReference w:id="71"/>
+      </w:r>
+      <w:commentRangeEnd w:id="72"/>
       <w:r>
         <w:rPr>
           <w:rStyle w:val="CommentReference"/>
           <w:rFonts w:eastAsia="Times New Roman"/>
         </w:rPr>
-        <w:commentReference w:id="36"/>
+        <w:commentReference w:id="72"/>
       </w:r>
       <w:r>
         <w:rPr>
@@ -12198,8 +12585,8 @@
           <w:szCs w:val="24"/>
         </w:rPr>
       </w:pPr>
-      <w:bookmarkStart w:id="37" w:name="_3dy6vkm" w:colFirst="0" w:colLast="0"/>
-      <w:bookmarkEnd w:id="37"/>
+      <w:bookmarkStart w:id="73" w:name="_3dy6vkm" w:colFirst="0" w:colLast="0"/>
+      <w:bookmarkEnd w:id="73"/>
       <w:r>
         <w:rPr>
           <w:rFonts w:eastAsia="Times New Roman"/>
@@ -12445,25 +12832,7 @@
           <w:sz w:val="24"/>
           <w:szCs w:val="24"/>
         </w:rPr>
-        <w:t xml:space="preserve"> scans and reciprocal space maps, was perfo</w:t>
-      </w:r>
-      <w:proofErr w:type="spellStart"/>
-      <w:r>
-        <w:rPr>
-          <w:rFonts w:eastAsia="Times New Roman"/>
-          <w:sz w:val="24"/>
-          <w:szCs w:val="24"/>
-        </w:rPr>
-        <w:t>rmed</w:t>
-      </w:r>
-      <w:proofErr w:type="spellEnd"/>
-      <w:r>
-        <w:rPr>
-          <w:rFonts w:eastAsia="Times New Roman"/>
-          <w:sz w:val="24"/>
-          <w:szCs w:val="24"/>
-        </w:rPr>
-        <w:t xml:space="preserve"> on a X-ray diffractometer equipped with parallel beam optics and Cu </w:t>
+        <w:t xml:space="preserve"> scans and reciprocal space maps, was performed on a X-ray diffractometer equipped with parallel beam optics and Cu </w:t>
       </w:r>
       <m:oMath>
         <m:r>
@@ -12538,7 +12907,7 @@
         </w:rPr>
         <w:t xml:space="preserve"> </w:t>
       </w:r>
-      <w:commentRangeStart w:id="38"/>
+      <w:commentRangeStart w:id="74"/>
       <w:r>
         <w:rPr>
           <w:rFonts w:eastAsia="Times New Roman"/>
@@ -12555,13 +12924,13 @@
         </w:rPr>
         <w:t xml:space="preserve"> 5 </w:t>
       </w:r>
-      <w:commentRangeEnd w:id="38"/>
+      <w:commentRangeEnd w:id="74"/>
       <w:r>
         <w:rPr>
           <w:rStyle w:val="CommentReference"/>
           <w:rFonts w:eastAsia="Times New Roman"/>
         </w:rPr>
-        <w:commentReference w:id="38"/>
+        <w:commentReference w:id="74"/>
       </w:r>
       <w:r>
         <w:rPr>
@@ -13091,7 +13460,7 @@
         </w:rPr>
         <w:t xml:space="preserve">Fig. S1. </w:t>
       </w:r>
-      <w:bookmarkStart w:id="39" w:name="_Hlk527809570"/>
+      <w:bookmarkStart w:id="75" w:name="_Hlk527809570"/>
       <w:r>
         <w:rPr>
           <w:b/>
@@ -13100,7 +13469,7 @@
         </w:rPr>
         <w:t>Neutron reflectometry profiles</w:t>
       </w:r>
-      <w:bookmarkEnd w:id="39"/>
+      <w:bookmarkEnd w:id="75"/>
       <w:r>
         <w:rPr>
           <w:b/>
@@ -17427,7 +17796,7 @@
         </w:rPr>
         <w:t xml:space="preserve">) </w:t>
       </w:r>
-      <w:commentRangeStart w:id="40"/>
+      <w:commentRangeStart w:id="76"/>
       <w:r>
         <w:rPr>
           <w:rFonts w:eastAsia="Times New Roman"/>
@@ -17436,13 +17805,13 @@
         </w:rPr>
         <w:t xml:space="preserve">XRD </w:t>
       </w:r>
-      <w:commentRangeEnd w:id="40"/>
+      <w:commentRangeEnd w:id="76"/>
       <w:r>
         <w:rPr>
           <w:rStyle w:val="CommentReference"/>
           <w:rFonts w:eastAsia="Times New Roman"/>
         </w:rPr>
-        <w:commentReference w:id="40"/>
+        <w:commentReference w:id="76"/>
       </w:r>
       <m:oMath>
         <m:r>
@@ -17451,7 +17820,15 @@
             <w:sz w:val="24"/>
             <w:szCs w:val="24"/>
           </w:rPr>
-          <m:t>θ-2θ</m:t>
+          <m:t>ω</m:t>
+        </m:r>
+        <m:r>
+          <w:rPr>
+            <w:rFonts w:ascii="Cambria Math" w:eastAsia="Cambria" w:hAnsi="Cambria Math" w:cs="Cambria"/>
+            <w:sz w:val="24"/>
+            <w:szCs w:val="24"/>
+          </w:rPr>
+          <m:t>-2θ</m:t>
         </m:r>
       </m:oMath>
       <w:r>
@@ -17831,121 +18208,6 @@
           <w:szCs w:val="24"/>
         </w:rPr>
         <w:t>measured (to within experimental noise).</w:t>
-      </w:r>
-      <w:r>
-        <w:rPr>
-          <w:rFonts w:eastAsia="Times New Roman"/>
-          <w:sz w:val="24"/>
-          <w:szCs w:val="24"/>
-        </w:rPr>
-        <w:t xml:space="preserve"> Transition width and </w:t>
-      </w:r>
-      <m:oMath>
-        <m:sSub>
-          <m:sSubPr>
-            <m:ctrlPr>
-              <w:rPr>
-                <w:rFonts w:ascii="Cambria Math" w:eastAsia="Times New Roman" w:hAnsi="Cambria Math"/>
-                <w:i/>
-                <w:sz w:val="24"/>
-                <w:szCs w:val="24"/>
-              </w:rPr>
-            </m:ctrlPr>
-          </m:sSubPr>
-          <m:e>
-            <m:r>
-              <w:rPr>
-                <w:rFonts w:ascii="Cambria Math" w:eastAsia="Times New Roman" w:hAnsi="Cambria Math"/>
-                <w:sz w:val="24"/>
-                <w:szCs w:val="24"/>
-              </w:rPr>
-              <m:t>T</m:t>
-            </m:r>
-          </m:e>
-          <m:sub>
-            <m:r>
-              <w:rPr>
-                <w:rFonts w:ascii="Cambria Math" w:eastAsia="Times New Roman" w:hAnsi="Cambria Math"/>
-                <w:sz w:val="24"/>
-                <w:szCs w:val="24"/>
-              </w:rPr>
-              <m:t>c</m:t>
-            </m:r>
-          </m:sub>
-        </m:sSub>
-      </m:oMath>
-      <w:r>
-        <w:rPr>
-          <w:rFonts w:eastAsia="Times New Roman"/>
-          <w:sz w:val="24"/>
-          <w:szCs w:val="24"/>
-        </w:rPr>
-        <w:t xml:space="preserve"> </w:t>
-      </w:r>
-      <w:r>
-        <w:rPr>
-          <w:rFonts w:eastAsia="Times New Roman"/>
-          <w:sz w:val="24"/>
-          <w:szCs w:val="24"/>
-        </w:rPr>
-        <w:t>as</w:t>
-      </w:r>
-      <w:r>
-        <w:rPr>
-          <w:rFonts w:eastAsia="Times New Roman"/>
-          <w:sz w:val="24"/>
-          <w:szCs w:val="24"/>
-        </w:rPr>
-        <w:t xml:space="preserve"> determined from </w:t>
-      </w:r>
-      <w:r>
-        <w:rPr>
-          <w:rFonts w:eastAsia="Times New Roman"/>
-          <w:sz w:val="24"/>
-          <w:szCs w:val="24"/>
-        </w:rPr>
-        <w:t>magnetometry</w:t>
-      </w:r>
-      <w:r>
-        <w:rPr>
-          <w:rFonts w:eastAsia="Times New Roman"/>
-          <w:sz w:val="24"/>
-          <w:szCs w:val="24"/>
-        </w:rPr>
-        <w:t>, as a function of Gd capping layer thickness</w:t>
-      </w:r>
-      <w:r>
-        <w:rPr>
-          <w:rFonts w:eastAsia="Times New Roman"/>
-          <w:sz w:val="24"/>
-          <w:szCs w:val="24"/>
-        </w:rPr>
-        <w:t xml:space="preserve"> (</w:t>
-      </w:r>
-      <w:r>
-        <w:rPr>
-          <w:rFonts w:eastAsia="Times New Roman"/>
-          <w:b/>
-          <w:sz w:val="24"/>
-          <w:szCs w:val="24"/>
-        </w:rPr>
-        <w:t>C</w:t>
-      </w:r>
-      <w:r>
-        <w:rPr>
-          <w:rFonts w:eastAsia="Times New Roman"/>
-          <w:sz w:val="24"/>
-          <w:szCs w:val="24"/>
-        </w:rPr>
-        <w:t>)</w:t>
-      </w:r>
-      <w:r>
-        <w:rPr>
-          <w:rFonts w:eastAsia="Times New Roman"/>
-          <w:sz w:val="24"/>
-          <w:szCs w:val="24"/>
-        </w:rPr>
-        <w:t>.</w:t>
       </w:r>
     </w:p>
     <w:p>
@@ -19285,8 +19547,6 @@
       <w:r>
         <w:br w:type="page"/>
       </w:r>
-      <w:bookmarkStart w:id="41" w:name="_GoBack"/>
-      <w:bookmarkEnd w:id="41"/>
     </w:p>
     <w:p>
       <w:pPr>
@@ -19376,8 +19636,8 @@
         <w:spacing w:before="0"/>
         <w:ind w:left="0" w:firstLine="0"/>
       </w:pPr>
-      <w:commentRangeStart w:id="42"/>
-      <w:commentRangeStart w:id="43"/>
+      <w:commentRangeStart w:id="77"/>
+      <w:commentRangeStart w:id="78"/>
       <w:r>
         <w:rPr>
           <w:noProof/>
@@ -19431,19 +19691,19 @@
           </wp:inline>
         </w:drawing>
       </w:r>
-      <w:commentRangeEnd w:id="42"/>
+      <w:commentRangeEnd w:id="77"/>
       <w:r>
         <w:rPr>
           <w:rStyle w:val="CommentReference"/>
         </w:rPr>
-        <w:commentReference w:id="42"/>
-      </w:r>
-      <w:commentRangeEnd w:id="43"/>
+        <w:commentReference w:id="77"/>
+      </w:r>
+      <w:commentRangeEnd w:id="78"/>
       <w:r>
         <w:rPr>
           <w:rStyle w:val="CommentReference"/>
         </w:rPr>
-        <w:commentReference w:id="43"/>
+        <w:commentReference w:id="78"/>
       </w:r>
     </w:p>
     <w:p>
@@ -19543,19 +19803,19 @@
           <w:b/>
         </w:rPr>
       </w:pPr>
-      <w:commentRangeStart w:id="44"/>
+      <w:commentRangeStart w:id="79"/>
       <w:r>
         <w:rPr>
           <w:b/>
         </w:rPr>
         <w:t>Fig</w:t>
       </w:r>
-      <w:commentRangeEnd w:id="44"/>
+      <w:commentRangeEnd w:id="79"/>
       <w:r>
         <w:rPr>
           <w:rStyle w:val="CommentReference"/>
         </w:rPr>
-        <w:commentReference w:id="44"/>
+        <w:commentReference w:id="79"/>
       </w:r>
       <w:r>
         <w:rPr>
@@ -19599,7 +19859,7 @@
           <w:b/>
         </w:rPr>
       </w:pPr>
-      <w:commentRangeStart w:id="45"/>
+      <w:commentRangeStart w:id="80"/>
       <w:r>
         <w:rPr>
           <w:b/>
@@ -19607,12 +19867,12 @@
         <w:lastRenderedPageBreak/>
         <w:t xml:space="preserve">Supplementary </w:t>
       </w:r>
-      <w:commentRangeEnd w:id="45"/>
+      <w:commentRangeEnd w:id="80"/>
       <w:r>
         <w:rPr>
           <w:rStyle w:val="CommentReference"/>
         </w:rPr>
-        <w:commentReference w:id="45"/>
+        <w:commentReference w:id="80"/>
       </w:r>
       <w:r>
         <w:rPr>
@@ -19804,7 +20064,7 @@
       </w:r>
     </w:p>
   </w:comment>
-  <w:comment w:id="6" w:author="Grutter, Alexander J. (Fed)" w:date="2018-10-18T15:27:00Z" w:initials="GAJ(">
+  <w:comment w:id="39" w:author="Grutter, Alexander J. (Fed)" w:date="2018-10-18T15:29:00Z" w:initials="GAJ(">
     <w:p>
       <w:pPr>
         <w:pStyle w:val="CommentText"/>
@@ -19816,11 +20076,11 @@
         <w:annotationRef/>
       </w:r>
       <w:r>
-        <w:t>What does “crystallite size really mean in this context”? Also, I think we should instead say “crystal size along the growth axis” since the scans are (00L)</w:t>
+        <w:t>Might want to use capital letters, since in the figure axis labels the “l” looks like “I” which could be confused with intensity</w:t>
       </w:r>
     </w:p>
   </w:comment>
-  <w:comment w:id="7" w:author="Yayoi Takamura" w:date="2018-10-22T08:56:00Z" w:initials="YT">
+  <w:comment w:id="40" w:author="pdmurray" w:date="2018-10-20T13:49:00Z" w:initials="p">
     <w:p>
       <w:pPr>
         <w:pStyle w:val="CommentText"/>
@@ -19832,11 +20092,11 @@
         <w:annotationRef/>
       </w:r>
       <w:r>
-        <w:t xml:space="preserve">I would NOT try to invoke the Scherrer’s equation here nor refer to this as a crystallite size. I would instead state that the broadening of the as-deposited film matches that expected by only finite size effects due to its thin film nature. Since you aren’t changing the thickness of the film, then the additional broadening must be due to variations in the out of plane lattice parameter from the modification of the structure of the film. This behavior is a bit different to what we saw in the LSCO films, where the peak width didn’t change substantially, and we mainly saw a peak shift.   </w:t>
+        <w:t>I switched to capital letters in the figures and the text for clarity.</w:t>
       </w:r>
     </w:p>
   </w:comment>
-  <w:comment w:id="8" w:author="Grutter, Alexander J. (Fed)" w:date="2018-10-18T15:29:00Z" w:initials="GAJ(">
+  <w:comment w:id="42" w:author="Yayoi Takamura" w:date="2018-10-22T09:05:00Z" w:initials="YT">
     <w:p>
       <w:pPr>
         <w:pStyle w:val="CommentText"/>
@@ -19848,11 +20108,11 @@
         <w:annotationRef/>
       </w:r>
       <w:r>
-        <w:t>Might want to use capital letters, since in the figure axis labels the “l” looks like “I” which could be confused with intensity</w:t>
+        <w:t>Are these twins in the substrate? What do the substrate rocking curves look like?  Do you think it is just the particular substrates that were used for this samples or that the oxygen leaching reached all the way to the substrate?</w:t>
       </w:r>
     </w:p>
   </w:comment>
-  <w:comment w:id="9" w:author="pdmurray" w:date="2018-10-20T13:49:00Z" w:initials="p">
+  <w:comment w:id="43" w:author="pdmurray" w:date="2018-10-23T21:43:00Z" w:initials="p">
     <w:p>
       <w:pPr>
         <w:pStyle w:val="CommentText"/>
@@ -19864,11 +20124,155 @@
         <w:annotationRef/>
       </w:r>
       <w:r>
-        <w:t>I switched to capital letters in the figures and the text for clarity.</w:t>
+        <w:t>Rajesh indicated that multiple reflections are typical for</w:t>
+      </w:r>
+      <w:r>
+        <w:t xml:space="preserve"> STO substrates – that they can’t be manufactured at the same level of quality as LSAT.</w:t>
+      </w:r>
+    </w:p>
+    <w:p>
+      <w:pPr>
+        <w:pStyle w:val="CommentText"/>
+      </w:pPr>
+    </w:p>
+    <w:p>
+      <w:pPr>
+        <w:pStyle w:val="CommentText"/>
+      </w:pPr>
+      <w:r>
+        <w:t>I don’t thick this is related to oxygen leaching in the substrate, because otherwise the PNR would show a reduction in substrate SLDs – and it does not.</w:t>
+      </w:r>
+      <w:r>
+        <w:t xml:space="preserve"> Also, STO should be much less susceptible to these oxygen leaching effects, because the electron work function is significantly closer to Gd than YBCO</w:t>
+      </w:r>
+      <w:r>
+        <w:t xml:space="preserve"> (</w:t>
+      </w:r>
+      <m:oMath>
+        <m:sSub>
+          <m:sSubPr>
+            <m:ctrlPr>
+              <w:rPr>
+                <w:rFonts w:ascii="Cambria Math" w:hAnsi="Cambria Math"/>
+                <w:i/>
+              </w:rPr>
+            </m:ctrlPr>
+          </m:sSubPr>
+          <m:e>
+            <m:r>
+              <w:rPr>
+                <w:rFonts w:ascii="Cambria Math" w:hAnsi="Cambria Math"/>
+              </w:rPr>
+              <m:t>ϕ</m:t>
+            </m:r>
+          </m:e>
+          <m:sub>
+            <m:r>
+              <w:rPr>
+                <w:rFonts w:ascii="Cambria Math" w:hAnsi="Cambria Math"/>
+              </w:rPr>
+              <m:t>STO</m:t>
+            </m:r>
+          </m:sub>
+        </m:sSub>
+        <m:r>
+          <w:rPr>
+            <w:rFonts w:ascii="Cambria Math" w:hAnsi="Cambria Math"/>
+          </w:rPr>
+          <m:t>=</m:t>
+        </m:r>
+      </m:oMath>
+      <w:r>
+        <w:t xml:space="preserve">3.9 eV, </w:t>
+      </w:r>
+      <m:oMath>
+        <m:sSub>
+          <m:sSubPr>
+            <m:ctrlPr>
+              <w:rPr>
+                <w:rFonts w:ascii="Cambria Math" w:hAnsi="Cambria Math"/>
+                <w:i/>
+              </w:rPr>
+            </m:ctrlPr>
+          </m:sSubPr>
+          <m:e>
+            <m:r>
+              <w:rPr>
+                <w:rFonts w:ascii="Cambria Math" w:hAnsi="Cambria Math"/>
+              </w:rPr>
+              <m:t>ϕ</m:t>
+            </m:r>
+          </m:e>
+          <m:sub>
+            <m:r>
+              <w:rPr>
+                <w:rFonts w:ascii="Cambria Math" w:hAnsi="Cambria Math"/>
+              </w:rPr>
+              <m:t>YBCO</m:t>
+            </m:r>
+          </m:sub>
+        </m:sSub>
+        <m:r>
+          <w:rPr>
+            <w:rFonts w:ascii="Cambria Math" w:hAnsi="Cambria Math"/>
+          </w:rPr>
+          <m:t xml:space="preserve">=6.1 </m:t>
+        </m:r>
+        <m:r>
+          <m:rPr>
+            <m:sty m:val="p"/>
+          </m:rPr>
+          <w:rPr>
+            <w:rFonts w:ascii="Cambria Math" w:hAnsi="Cambria Math"/>
+          </w:rPr>
+          <m:t xml:space="preserve">eV, </m:t>
+        </m:r>
+        <m:sSub>
+          <m:sSubPr>
+            <m:ctrlPr>
+              <w:rPr>
+                <w:rFonts w:ascii="Cambria Math" w:hAnsi="Cambria Math"/>
+              </w:rPr>
+            </m:ctrlPr>
+          </m:sSubPr>
+          <m:e>
+            <m:r>
+              <w:rPr>
+                <w:rFonts w:ascii="Cambria Math" w:hAnsi="Cambria Math"/>
+              </w:rPr>
+              <m:t>ϕ</m:t>
+            </m:r>
+          </m:e>
+          <m:sub>
+            <m:r>
+              <m:rPr>
+                <m:sty m:val="p"/>
+              </m:rPr>
+              <w:rPr>
+                <w:rFonts w:ascii="Cambria Math" w:hAnsi="Cambria Math"/>
+              </w:rPr>
+              <m:t>Gd</m:t>
+            </m:r>
+          </m:sub>
+        </m:sSub>
+        <m:r>
+          <m:rPr>
+            <m:sty m:val="p"/>
+          </m:rPr>
+          <w:rPr>
+            <w:rFonts w:ascii="Cambria Math" w:hAnsi="Cambria Math"/>
+          </w:rPr>
+          <m:t>=2.9 eV)</m:t>
+        </m:r>
+      </m:oMath>
+      <w:bookmarkStart w:id="44" w:name="_GoBack"/>
+      <w:bookmarkEnd w:id="44"/>
+      <w:r>
+        <w:t>.</w:t>
       </w:r>
     </w:p>
   </w:comment>
-  <w:comment w:id="11" w:author="Yayoi Takamura" w:date="2018-10-22T09:05:00Z" w:initials="YT">
+  <w:comment w:id="45" w:author="Yayoi Takamura" w:date="2018-10-22T09:06:00Z" w:initials="YT">
     <w:p>
       <w:pPr>
         <w:pStyle w:val="CommentText"/>
@@ -19880,11 +20284,11 @@
         <w:annotationRef/>
       </w:r>
       <w:r>
-        <w:t>Are these twins in the substrate? What do the substrate rocking curves look like?  Do you think it is just the particular substrates that were used for this samples or that the oxygen leaching reached all the way to the substrate?</w:t>
+        <w:t xml:space="preserve">Or below our detection limit. </w:t>
       </w:r>
     </w:p>
   </w:comment>
-  <w:comment w:id="12" w:author="Yayoi Takamura" w:date="2018-10-22T09:06:00Z" w:initials="YT">
+  <w:comment w:id="46" w:author="pdmurray" w:date="2018-10-23T21:43:00Z" w:initials="p">
     <w:p>
       <w:pPr>
         <w:pStyle w:val="CommentText"/>
@@ -19896,11 +20300,11 @@
         <w:annotationRef/>
       </w:r>
       <w:r>
-        <w:t xml:space="preserve">Or below our detection limit. </w:t>
+        <w:t>Modified the text to state this explicitly.</w:t>
       </w:r>
     </w:p>
   </w:comment>
-  <w:comment w:id="13" w:author="Yayoi Takamura" w:date="2018-10-22T09:07:00Z" w:initials="YT">
+  <w:comment w:id="47" w:author="Yayoi Takamura" w:date="2018-10-22T09:07:00Z" w:initials="YT">
     <w:p>
       <w:pPr>
         <w:pStyle w:val="CommentText"/>
@@ -19924,7 +20328,7 @@
       </w:r>
     </w:p>
   </w:comment>
-  <w:comment w:id="14" w:author="pdmurray" w:date="2018-10-22T23:00:00Z" w:initials="p">
+  <w:comment w:id="48" w:author="pdmurray" w:date="2018-10-22T23:00:00Z" w:initials="p">
     <w:p>
       <w:pPr>
         <w:pStyle w:val="CommentText"/>
@@ -19936,14 +20340,11 @@
         <w:annotationRef/>
       </w:r>
       <w:r>
-        <w:t xml:space="preserve">The </w:t>
-      </w:r>
-      <w:r>
-        <w:t>as-grown and Gd (3 nm) samples are extremely closely spaced, but the Gd (7 nm) sample does appear to shift, although the peak is much more diffuse in general. The Gd (20 nm) is too diffuse to distinguish.</w:t>
+        <w:t>The as-grown and Gd (3 nm) samples are extremely closely spaced, but the Gd (7 nm) sample does appear to shift, although the peak is much more diffuse in general. The Gd (20 nm) is too diffuse to distinguish.</w:t>
       </w:r>
     </w:p>
   </w:comment>
-  <w:comment w:id="16" w:author="Grutter, Alexander J. (Fed)" w:date="2018-10-18T15:45:00Z" w:initials="GAJ(">
+  <w:comment w:id="50" w:author="Grutter, Alexander J. (Fed)" w:date="2018-10-18T15:45:00Z" w:initials="GAJ(">
     <w:p>
       <w:pPr>
         <w:pStyle w:val="CommentText"/>
@@ -19959,7 +20360,7 @@
       </w:r>
     </w:p>
   </w:comment>
-  <w:comment w:id="17" w:author="pdmurray" w:date="2018-10-20T14:41:00Z" w:initials="p">
+  <w:comment w:id="51" w:author="pdmurray" w:date="2018-10-20T14:41:00Z" w:initials="p">
     <w:p>
       <w:pPr>
         <w:pStyle w:val="CommentText"/>
@@ -19975,7 +20376,7 @@
       </w:r>
     </w:p>
   </w:comment>
-  <w:comment w:id="18" w:author="Chopdekar, Rajesh Vilas" w:date="2018-10-15T16:04:00Z" w:initials="CRV">
+  <w:comment w:id="52" w:author="Chopdekar, Rajesh Vilas" w:date="2018-10-15T16:04:00Z" w:initials="CRV">
     <w:p>
       <w:pPr>
         <w:pStyle w:val="CommentText"/>
@@ -19991,7 +20392,7 @@
       </w:r>
     </w:p>
   </w:comment>
-  <w:comment w:id="19" w:author="pdmurray" w:date="2018-10-20T14:41:00Z" w:initials="p">
+  <w:comment w:id="53" w:author="pdmurray" w:date="2018-10-20T14:41:00Z" w:initials="p">
     <w:p>
       <w:pPr>
         <w:pStyle w:val="CommentText"/>
@@ -20007,7 +20408,7 @@
       </w:r>
     </w:p>
   </w:comment>
-  <w:comment w:id="20" w:author="Yayoi Takamura" w:date="2018-10-22T09:13:00Z" w:initials="YT">
+  <w:comment w:id="54" w:author="Yayoi Takamura" w:date="2018-10-22T09:13:00Z" w:initials="YT">
     <w:p>
       <w:pPr>
         <w:pStyle w:val="CommentText"/>
@@ -20023,7 +20424,7 @@
       </w:r>
     </w:p>
   </w:comment>
-  <w:comment w:id="21" w:author="pdmurray" w:date="2018-10-22T21:50:00Z" w:initials="p">
+  <w:comment w:id="55" w:author="pdmurray" w:date="2018-10-22T21:50:00Z" w:initials="p">
     <w:p>
       <w:pPr>
         <w:pStyle w:val="CommentText"/>
@@ -20039,7 +20440,7 @@
       </w:r>
     </w:p>
   </w:comment>
-  <w:comment w:id="23" w:author="Grutter, Alexander J. (Fed)" w:date="2018-10-18T16:51:00Z" w:initials="GAJ(">
+  <w:comment w:id="59" w:author="Grutter, Alexander J. (Fed)" w:date="2018-10-18T16:51:00Z" w:initials="GAJ(">
     <w:p>
       <w:pPr>
         <w:pStyle w:val="CommentText"/>
@@ -20055,7 +20456,7 @@
       </w:r>
     </w:p>
   </w:comment>
-  <w:comment w:id="24" w:author="pdmurray" w:date="2018-10-20T13:51:00Z" w:initials="p">
+  <w:comment w:id="60" w:author="pdmurray" w:date="2018-10-20T13:51:00Z" w:initials="p">
     <w:p>
       <w:pPr>
         <w:pStyle w:val="CommentText"/>
@@ -20088,7 +20489,7 @@
       </w:r>
     </w:p>
   </w:comment>
-  <w:comment w:id="25" w:author="" w:date="2018-10-16T00:32:00Z" w:initials="IS">
+  <w:comment w:id="61" w:author="" w:date="2018-10-16T00:32:00Z" w:initials="IS">
     <w:p>
       <w:pPr>
         <w:pStyle w:val="CommentText"/>
@@ -20277,7 +20678,7 @@
       </w:r>
     </w:p>
   </w:comment>
-  <w:comment w:id="26" w:author="pdmurray" w:date="2018-10-20T13:51:00Z" w:initials="p">
+  <w:comment w:id="62" w:author="pdmurray" w:date="2018-10-20T13:51:00Z" w:initials="p">
     <w:p>
       <w:pPr>
         <w:pStyle w:val="CommentText"/>
@@ -20293,7 +20694,7 @@
       </w:r>
     </w:p>
   </w:comment>
-  <w:comment w:id="30" w:author="Yayoi Takamura" w:date="2018-10-22T20:59:00Z" w:initials="YT">
+  <w:comment w:id="66" w:author="Yayoi Takamura" w:date="2018-10-22T20:59:00Z" w:initials="YT">
     <w:p>
       <w:pPr>
         <w:pStyle w:val="CommentText"/>
@@ -20309,7 +20710,7 @@
       </w:r>
     </w:p>
   </w:comment>
-  <w:comment w:id="27" w:author="Grutter, Alexander J. (Fed)" w:date="2018-10-18T16:52:00Z" w:initials="GAJ(">
+  <w:comment w:id="63" w:author="Grutter, Alexander J. (Fed)" w:date="2018-10-18T16:52:00Z" w:initials="GAJ(">
     <w:p>
       <w:pPr>
         <w:pStyle w:val="CommentText"/>
@@ -20325,7 +20726,7 @@
       </w:r>
     </w:p>
   </w:comment>
-  <w:comment w:id="28" w:author="pdmurray" w:date="2018-10-20T13:52:00Z" w:initials="p">
+  <w:comment w:id="64" w:author="pdmurray" w:date="2018-10-20T13:52:00Z" w:initials="p">
     <w:p>
       <w:pPr>
         <w:pStyle w:val="CommentText"/>
@@ -20341,7 +20742,7 @@
       </w:r>
     </w:p>
   </w:comment>
-  <w:comment w:id="31" w:author="Yayoi Takamura" w:date="2018-10-22T21:01:00Z" w:initials="YT">
+  <w:comment w:id="67" w:author="Yayoi Takamura" w:date="2018-10-22T21:01:00Z" w:initials="YT">
     <w:p>
       <w:pPr>
         <w:pStyle w:val="CommentText"/>
@@ -20357,7 +20758,7 @@
       </w:r>
     </w:p>
   </w:comment>
-  <w:comment w:id="32" w:author="pdmurray" w:date="2018-10-22T22:17:00Z" w:initials="p">
+  <w:comment w:id="68" w:author="pdmurray" w:date="2018-10-22T22:17:00Z" w:initials="p">
     <w:p>
       <w:pPr>
         <w:pStyle w:val="CommentText"/>
@@ -20382,16 +20783,7 @@
         <w:pStyle w:val="CommentText"/>
       </w:pPr>
       <w:r>
-        <w:t>A</w:t>
-      </w:r>
-      <w:r>
-        <w:t xml:space="preserve"> related question one could ask is</w:t>
-      </w:r>
-      <w:r>
-        <w:t>, “Do we see any metallic Gd?” The answer to this is no – not in magnetometry, and PNR shows very little spin asymmetry</w:t>
-      </w:r>
-      <w:r>
-        <w:t xml:space="preserve"> as well. </w:t>
+        <w:t xml:space="preserve">A related question one could ask is, “Do we see any metallic Gd?” The answer to this is no – not in magnetometry, and PNR shows very little spin asymmetry as well. </w:t>
       </w:r>
       <w:proofErr w:type="gramStart"/>
       <w:r>
@@ -20403,7 +20795,7 @@
       </w:r>
     </w:p>
   </w:comment>
-  <w:comment w:id="34" w:author="Grutter, Alexander J. (Fed)" w:date="2018-10-18T16:54:00Z" w:initials="GAJ(">
+  <w:comment w:id="70" w:author="Grutter, Alexander J. (Fed)" w:date="2018-10-18T16:54:00Z" w:initials="GAJ(">
     <w:p>
       <w:pPr>
         <w:pStyle w:val="CommentText"/>
@@ -20419,7 +20811,7 @@
       </w:r>
     </w:p>
   </w:comment>
-  <w:comment w:id="35" w:author="Chopdekar, Rajesh Vilas" w:date="2018-10-15T15:13:00Z" w:initials="CRV">
+  <w:comment w:id="71" w:author="Chopdekar, Rajesh Vilas" w:date="2018-10-15T15:13:00Z" w:initials="CRV">
     <w:p>
       <w:pPr>
         <w:pStyle w:val="CommentText"/>
@@ -20465,7 +20857,7 @@
       </w:r>
     </w:p>
   </w:comment>
-  <w:comment w:id="36" w:author="pdmurray" w:date="2018-10-20T13:54:00Z" w:initials="p">
+  <w:comment w:id="72" w:author="pdmurray" w:date="2018-10-20T13:54:00Z" w:initials="p">
     <w:p>
       <w:pPr>
         <w:pStyle w:val="CommentText"/>
@@ -20481,7 +20873,7 @@
       </w:r>
     </w:p>
   </w:comment>
-  <w:comment w:id="38" w:author="Grutter, Alexander J. (Fed)" w:date="2018-10-18T16:57:00Z" w:initials="GAJ(">
+  <w:comment w:id="74" w:author="Grutter, Alexander J. (Fed)" w:date="2018-10-18T16:57:00Z" w:initials="GAJ(">
     <w:p>
       <w:pPr>
         <w:pStyle w:val="CommentText"/>
@@ -20497,7 +20889,7 @@
       </w:r>
     </w:p>
   </w:comment>
-  <w:comment w:id="40" w:author="Yayoi Takamura" w:date="2018-10-22T20:53:00Z" w:initials="YT">
+  <w:comment w:id="76" w:author="Yayoi Takamura" w:date="2018-10-22T20:53:00Z" w:initials="YT">
     <w:p>
       <w:pPr>
         <w:pStyle w:val="CommentText"/>
@@ -20513,7 +20905,7 @@
       </w:r>
     </w:p>
   </w:comment>
-  <w:comment w:id="42" w:author="Grutter, Alexander J. (Fed)" w:date="2018-10-18T17:04:00Z" w:initials="GAJ(">
+  <w:comment w:id="77" w:author="Grutter, Alexander J. (Fed)" w:date="2018-10-18T17:04:00Z" w:initials="GAJ(">
     <w:p>
       <w:pPr>
         <w:pStyle w:val="CommentText"/>
@@ -20529,7 +20921,7 @@
       </w:r>
     </w:p>
   </w:comment>
-  <w:comment w:id="43" w:author="pdmurray" w:date="2018-10-20T13:54:00Z" w:initials="p">
+  <w:comment w:id="78" w:author="pdmurray" w:date="2018-10-20T13:54:00Z" w:initials="p">
     <w:p>
       <w:pPr>
         <w:pStyle w:val="CommentText"/>
@@ -20545,7 +20937,7 @@
       </w:r>
     </w:p>
   </w:comment>
-  <w:comment w:id="44" w:author="Yayoi Takamura" w:date="2018-10-22T20:50:00Z" w:initials="YT">
+  <w:comment w:id="79" w:author="Yayoi Takamura" w:date="2018-10-22T20:50:00Z" w:initials="YT">
     <w:p>
       <w:pPr>
         <w:pStyle w:val="CommentText"/>
@@ -20561,7 +20953,7 @@
       </w:r>
     </w:p>
   </w:comment>
-  <w:comment w:id="45" w:author="Yayoi Takamura" w:date="2018-10-22T20:56:00Z" w:initials="YT">
+  <w:comment w:id="80" w:author="Yayoi Takamura" w:date="2018-10-22T20:56:00Z" w:initials="YT">
     <w:p>
       <w:pPr>
         <w:pStyle w:val="CommentText"/>
@@ -20585,12 +20977,12 @@
   <w15:commentEx w15:paraId="2B14BBC9" w15:done="0"/>
   <w15:commentEx w15:paraId="6A6B80FC" w15:paraIdParent="2B14BBC9" w15:done="0"/>
   <w15:commentEx w15:paraId="34711B0A" w15:paraIdParent="2B14BBC9" w15:done="0"/>
-  <w15:commentEx w15:paraId="39CB61A6" w15:done="0"/>
-  <w15:commentEx w15:paraId="7717B0B2" w15:paraIdParent="39CB61A6" w15:done="0"/>
   <w15:commentEx w15:paraId="46CE86F4" w15:done="0"/>
   <w15:commentEx w15:paraId="54DF1771" w15:paraIdParent="46CE86F4" w15:done="0"/>
   <w15:commentEx w15:paraId="4794538F" w15:done="0"/>
+  <w15:commentEx w15:paraId="79CA819D" w15:paraIdParent="4794538F" w15:done="0"/>
   <w15:commentEx w15:paraId="0BA14886" w15:done="0"/>
+  <w15:commentEx w15:paraId="76A84BA0" w15:paraIdParent="0BA14886" w15:done="0"/>
   <w15:commentEx w15:paraId="212242F3" w15:done="0"/>
   <w15:commentEx w15:paraId="4E13C48C" w15:paraIdParent="212242F3" w15:done="0"/>
   <w15:commentEx w15:paraId="4806A54F" w15:done="0"/>
@@ -20625,12 +21017,12 @@
   <w16cid:commentId w16cid:paraId="2B14BBC9" w16cid:durableId="1F732459"/>
   <w16cid:commentId w16cid:paraId="6A6B80FC" w16cid:durableId="1F758C90"/>
   <w16cid:commentId w16cid:paraId="34711B0A" w16cid:durableId="1F78C336"/>
-  <w16cid:commentId w16cid:paraId="39CB61A6" w16cid:durableId="1F7324D4"/>
-  <w16cid:commentId w16cid:paraId="7717B0B2" w16cid:durableId="1F78C339"/>
   <w16cid:commentId w16cid:paraId="46CE86F4" w16cid:durableId="1F78C33A"/>
   <w16cid:commentId w16cid:paraId="54DF1771" w16cid:durableId="1F75B0F3"/>
   <w16cid:commentId w16cid:paraId="4794538F" w16cid:durableId="1F78C33C"/>
+  <w16cid:commentId w16cid:paraId="79CA819D" w16cid:durableId="1F7A147A"/>
   <w16cid:commentId w16cid:paraId="0BA14886" w16cid:durableId="1F78C33D"/>
+  <w16cid:commentId w16cid:paraId="76A84BA0" w16cid:durableId="1F7A1469"/>
   <w16cid:commentId w16cid:paraId="212242F3" w16cid:durableId="1F78C33E"/>
   <w16cid:commentId w16cid:paraId="4E13C48C" w16cid:durableId="1F78D523"/>
   <w16cid:commentId w16cid:paraId="4806A54F" w16cid:durableId="1F73292F"/>
@@ -22575,6 +22967,7 @@
     <w:lsdException w:name="HTML Sample" w:semiHidden="1" w:uiPriority="0" w:unhideWhenUsed="1"/>
     <w:lsdException w:name="HTML Typewriter" w:semiHidden="1" w:uiPriority="0" w:unhideWhenUsed="1"/>
     <w:lsdException w:name="HTML Variable" w:semiHidden="1" w:uiPriority="0" w:unhideWhenUsed="1"/>
+    <w:lsdException w:name="Normal Table" w:semiHidden="1" w:unhideWhenUsed="1"/>
     <w:lsdException w:name="annotation subject" w:semiHidden="1" w:unhideWhenUsed="1"/>
     <w:lsdException w:name="No List" w:semiHidden="1" w:unhideWhenUsed="1"/>
     <w:lsdException w:name="Outline List 1" w:semiHidden="1" w:unhideWhenUsed="1"/>
@@ -22618,8 +23011,10 @@
     <w:lsdException w:name="Table Elegant" w:semiHidden="1" w:unhideWhenUsed="1"/>
     <w:lsdException w:name="Table Professional" w:semiHidden="1" w:unhideWhenUsed="1"/>
     <w:lsdException w:name="Table Subtle 1" w:semiHidden="1" w:unhideWhenUsed="1"/>
+    <w:lsdException w:name="Table Subtle 2" w:semiHidden="1" w:unhideWhenUsed="1"/>
     <w:lsdException w:name="Table Web 1" w:semiHidden="1" w:unhideWhenUsed="1"/>
     <w:lsdException w:name="Table Web 2" w:semiHidden="1" w:unhideWhenUsed="1"/>
+    <w:lsdException w:name="Table Web 3" w:semiHidden="1" w:unhideWhenUsed="1"/>
     <w:lsdException w:name="Balloon Text" w:semiHidden="1" w:uiPriority="0" w:unhideWhenUsed="1"/>
     <w:lsdException w:name="Table Grid" w:uiPriority="0"/>
     <w:lsdException w:name="Table Theme" w:semiHidden="1" w:unhideWhenUsed="1"/>
@@ -24909,7 +25304,7 @@
 </file>
 
 <file path=customXml/itemProps1.xml><?xml version="1.0" encoding="utf-8"?>
-<ds:datastoreItem xmlns:ds="http://schemas.openxmlformats.org/officeDocument/2006/customXml" ds:itemID="{B213EDE6-F89A-4B48-A8FA-C16AB9047E70}">
+<ds:datastoreItem xmlns:ds="http://schemas.openxmlformats.org/officeDocument/2006/customXml" ds:itemID="{CC5E01B4-D6D4-4D9C-A908-0AB8BEC84A4B}">
   <ds:schemaRefs>
     <ds:schemaRef ds:uri="http://schemas.openxmlformats.org/officeDocument/2006/bibliography"/>
   </ds:schemaRefs>

</xml_diff>

<commit_message>
Final before Kai review
</commit_message>
<xml_diff>
--- a/Paper/YBCO_Gd_RVC_DHM_MV_AJG_YT.docx
+++ b/Paper/YBCO_Gd_RVC_DHM_MV_AJG_YT.docx
@@ -13434,23 +13434,27 @@
     <w:p>
       <w:pPr>
         <w:rPr>
+          <w:del w:id="76" w:author="pdmurray" w:date="2018-10-25T15:30:00Z"/>
           <w:b/>
           <w:sz w:val="24"/>
           <w:szCs w:val="24"/>
         </w:rPr>
       </w:pPr>
-      <w:r>
-        <w:rPr>
-          <w:b/>
-          <w:sz w:val="24"/>
-          <w:szCs w:val="24"/>
-        </w:rPr>
-        <w:t>H2: Supplementary Materials</w:t>
-      </w:r>
+      <w:del w:id="77" w:author="pdmurray" w:date="2018-10-25T15:30:00Z">
+        <w:r>
+          <w:rPr>
+            <w:b/>
+            <w:sz w:val="24"/>
+            <w:szCs w:val="24"/>
+          </w:rPr>
+          <w:delText>H2: Supplementary Materials</w:delText>
+        </w:r>
+      </w:del>
     </w:p>
     <w:p>
       <w:pPr>
         <w:rPr>
+          <w:del w:id="78" w:author="pdmurray" w:date="2018-10-25T15:30:00Z"/>
           <w:b/>
           <w:sz w:val="24"/>
           <w:szCs w:val="24"/>
@@ -13468,190 +13472,176 @@
           <w:szCs w:val="24"/>
         </w:rPr>
       </w:pPr>
-      <w:r>
-        <w:rPr>
-          <w:b/>
-          <w:sz w:val="24"/>
-          <w:szCs w:val="24"/>
-        </w:rPr>
-        <w:t xml:space="preserve">Fig. S1. </w:t>
-      </w:r>
-      <w:bookmarkStart w:id="76" w:name="_Hlk527809570"/>
-      <w:r>
-        <w:rPr>
-          <w:b/>
-          <w:sz w:val="24"/>
-          <w:szCs w:val="24"/>
-        </w:rPr>
-        <w:t>Neutron reflectometry profiles</w:t>
-      </w:r>
-      <w:bookmarkEnd w:id="76"/>
-      <w:r>
-        <w:rPr>
-          <w:b/>
-          <w:sz w:val="24"/>
-          <w:szCs w:val="24"/>
-        </w:rPr>
-        <w:t xml:space="preserve">. </w:t>
-      </w:r>
-      <w:r>
-        <w:rPr>
-          <w:sz w:val="24"/>
-          <w:szCs w:val="24"/>
-        </w:rPr>
-        <w:t xml:space="preserve">Specular neutron </w:t>
-      </w:r>
-      <w:proofErr w:type="spellStart"/>
-      <w:r>
-        <w:rPr>
-          <w:sz w:val="24"/>
-          <w:szCs w:val="24"/>
-        </w:rPr>
-        <w:t>reflectivities</w:t>
-      </w:r>
-      <w:proofErr w:type="spellEnd"/>
-      <w:r>
-        <w:rPr>
-          <w:sz w:val="24"/>
-          <w:szCs w:val="24"/>
-        </w:rPr>
-        <w:t xml:space="preserve"> of the non-spin-flip channels (</w:t>
-      </w:r>
-      <m:oMath>
-        <m:r>
+      <w:del w:id="79" w:author="pdmurray" w:date="2018-10-25T15:30:00Z">
+        <w:r>
           <w:rPr>
-            <w:rFonts w:ascii="Cambria Math" w:hAnsi="Cambria Math"/>
+            <w:b/>
             <w:sz w:val="24"/>
             <w:szCs w:val="24"/>
           </w:rPr>
-          <m:t>R++</m:t>
-        </m:r>
-      </m:oMath>
-      <w:r>
-        <w:rPr>
-          <w:sz w:val="24"/>
-          <w:szCs w:val="24"/>
-        </w:rPr>
-        <w:t xml:space="preserve"> and </w:t>
-      </w:r>
-      <m:oMath>
-        <m:r>
+          <w:delText xml:space="preserve">Fig. S1. </w:delText>
+        </w:r>
+        <w:bookmarkStart w:id="80" w:name="_Hlk527809570"/>
+        <w:r>
           <w:rPr>
-            <w:rFonts w:ascii="Cambria Math" w:hAnsi="Cambria Math"/>
+            <w:b/>
             <w:sz w:val="24"/>
             <w:szCs w:val="24"/>
           </w:rPr>
-          <m:t>R--</m:t>
-        </m:r>
-      </m:oMath>
-      <w:r>
-        <w:rPr>
-          <w:sz w:val="24"/>
-          <w:szCs w:val="24"/>
-        </w:rPr>
-        <w:t xml:space="preserve">) shown as a function of scattering vector </w:t>
-      </w:r>
-      <m:oMath>
-        <m:sSub>
-          <m:sSubPr>
-            <m:ctrlPr>
-              <w:rPr>
-                <w:rFonts w:ascii="Cambria Math" w:hAnsi="Cambria Math"/>
-                <w:i/>
-                <w:sz w:val="24"/>
-                <w:szCs w:val="24"/>
-              </w:rPr>
-            </m:ctrlPr>
-          </m:sSubPr>
-          <m:e>
-            <m:r>
-              <w:rPr>
-                <w:rFonts w:ascii="Cambria Math" w:hAnsi="Cambria Math"/>
-                <w:sz w:val="24"/>
-                <w:szCs w:val="24"/>
-              </w:rPr>
-              <m:t>Q</m:t>
-            </m:r>
-          </m:e>
-          <m:sub>
-            <m:r>
-              <w:rPr>
-                <w:rFonts w:ascii="Cambria Math" w:hAnsi="Cambria Math"/>
-                <w:sz w:val="24"/>
-                <w:szCs w:val="24"/>
-              </w:rPr>
-              <m:t>Z</m:t>
-            </m:r>
-          </m:sub>
-        </m:sSub>
-      </m:oMath>
-      <w:r>
-        <w:rPr>
-          <w:sz w:val="24"/>
-          <w:szCs w:val="24"/>
-        </w:rPr>
-        <w:t xml:space="preserve"> for the as-grown (</w:t>
-      </w:r>
-      <w:r>
-        <w:rPr>
-          <w:b/>
-          <w:sz w:val="24"/>
-          <w:szCs w:val="24"/>
-        </w:rPr>
-        <w:t>A</w:t>
-      </w:r>
-      <w:r>
-        <w:rPr>
-          <w:sz w:val="24"/>
-          <w:szCs w:val="24"/>
-        </w:rPr>
-        <w:t>), Gd (3 nm) (</w:t>
-      </w:r>
-      <w:r>
-        <w:rPr>
-          <w:b/>
-          <w:sz w:val="24"/>
-          <w:szCs w:val="24"/>
-        </w:rPr>
-        <w:t>B</w:t>
-      </w:r>
-      <w:r>
-        <w:rPr>
-          <w:sz w:val="24"/>
-          <w:szCs w:val="24"/>
-        </w:rPr>
-        <w:t>), Gd (7 nm) (</w:t>
-      </w:r>
-      <w:r>
-        <w:rPr>
-          <w:b/>
-          <w:sz w:val="24"/>
-          <w:szCs w:val="24"/>
-        </w:rPr>
-        <w:t>C</w:t>
-      </w:r>
-      <w:r>
-        <w:rPr>
-          <w:sz w:val="24"/>
-          <w:szCs w:val="24"/>
-        </w:rPr>
-        <w:t>), and Gd (20 nm) (</w:t>
-      </w:r>
-      <w:r>
-        <w:rPr>
-          <w:b/>
-          <w:sz w:val="24"/>
-          <w:szCs w:val="24"/>
-        </w:rPr>
-        <w:t>D</w:t>
-      </w:r>
-      <w:r>
-        <w:rPr>
-          <w:sz w:val="24"/>
-          <w:szCs w:val="24"/>
-        </w:rPr>
-        <w:t>) samples. In all panels, symbols denote experimental data, with fits corresponding to the models from Fig. 4 of the main text shown as red and black lines.</w:t>
-      </w:r>
+          <w:delText>Neutron reflectometry profiles</w:delText>
+        </w:r>
+        <w:bookmarkEnd w:id="80"/>
+        <w:r>
+          <w:rPr>
+            <w:b/>
+            <w:sz w:val="24"/>
+            <w:szCs w:val="24"/>
+          </w:rPr>
+          <w:delText xml:space="preserve">. </w:delText>
+        </w:r>
+        <w:r>
+          <w:rPr>
+            <w:sz w:val="24"/>
+            <w:szCs w:val="24"/>
+          </w:rPr>
+          <w:delText>Specular neutron reflectivities of the non-spin-flip channels (</w:delText>
+        </w:r>
+        <m:oMath>
+          <m:r>
+            <w:rPr>
+              <w:rFonts w:ascii="Cambria Math" w:hAnsi="Cambria Math"/>
+              <w:sz w:val="24"/>
+              <w:szCs w:val="24"/>
+            </w:rPr>
+            <m:t>R++</m:t>
+          </m:r>
+        </m:oMath>
+        <w:r>
+          <w:rPr>
+            <w:sz w:val="24"/>
+            <w:szCs w:val="24"/>
+          </w:rPr>
+          <w:delText xml:space="preserve"> and </w:delText>
+        </w:r>
+        <m:oMath>
+          <m:r>
+            <w:rPr>
+              <w:rFonts w:ascii="Cambria Math" w:hAnsi="Cambria Math"/>
+              <w:sz w:val="24"/>
+              <w:szCs w:val="24"/>
+            </w:rPr>
+            <m:t>R--</m:t>
+          </m:r>
+        </m:oMath>
+        <w:r>
+          <w:rPr>
+            <w:sz w:val="24"/>
+            <w:szCs w:val="24"/>
+          </w:rPr>
+          <w:delText xml:space="preserve">) shown as a function of scattering vector </w:delText>
+        </w:r>
+        <m:oMath>
+          <m:sSub>
+            <m:sSubPr>
+              <m:ctrlPr>
+                <w:rPr>
+                  <w:rFonts w:ascii="Cambria Math" w:hAnsi="Cambria Math"/>
+                  <w:i/>
+                  <w:sz w:val="24"/>
+                  <w:szCs w:val="24"/>
+                </w:rPr>
+              </m:ctrlPr>
+            </m:sSubPr>
+            <m:e>
+              <m:r>
+                <w:rPr>
+                  <w:rFonts w:ascii="Cambria Math" w:hAnsi="Cambria Math"/>
+                  <w:sz w:val="24"/>
+                  <w:szCs w:val="24"/>
+                </w:rPr>
+                <m:t>Q</m:t>
+              </m:r>
+            </m:e>
+            <m:sub>
+              <m:r>
+                <w:rPr>
+                  <w:rFonts w:ascii="Cambria Math" w:hAnsi="Cambria Math"/>
+                  <w:sz w:val="24"/>
+                  <w:szCs w:val="24"/>
+                </w:rPr>
+                <m:t>Z</m:t>
+              </m:r>
+            </m:sub>
+          </m:sSub>
+        </m:oMath>
+        <w:r>
+          <w:rPr>
+            <w:sz w:val="24"/>
+            <w:szCs w:val="24"/>
+          </w:rPr>
+          <w:delText xml:space="preserve"> for the as-grown (</w:delText>
+        </w:r>
+        <w:r>
+          <w:rPr>
+            <w:b/>
+            <w:sz w:val="24"/>
+            <w:szCs w:val="24"/>
+          </w:rPr>
+          <w:delText>A</w:delText>
+        </w:r>
+        <w:r>
+          <w:rPr>
+            <w:sz w:val="24"/>
+            <w:szCs w:val="24"/>
+          </w:rPr>
+          <w:delText>), Gd (3 nm) (</w:delText>
+        </w:r>
+        <w:r>
+          <w:rPr>
+            <w:b/>
+            <w:sz w:val="24"/>
+            <w:szCs w:val="24"/>
+          </w:rPr>
+          <w:delText>B</w:delText>
+        </w:r>
+        <w:r>
+          <w:rPr>
+            <w:sz w:val="24"/>
+            <w:szCs w:val="24"/>
+          </w:rPr>
+          <w:delText>), Gd (7 nm) (</w:delText>
+        </w:r>
+        <w:r>
+          <w:rPr>
+            <w:b/>
+            <w:sz w:val="24"/>
+            <w:szCs w:val="24"/>
+          </w:rPr>
+          <w:delText>C</w:delText>
+        </w:r>
+        <w:r>
+          <w:rPr>
+            <w:sz w:val="24"/>
+            <w:szCs w:val="24"/>
+          </w:rPr>
+          <w:delText>), and Gd (20 nm) (</w:delText>
+        </w:r>
+        <w:r>
+          <w:rPr>
+            <w:b/>
+            <w:sz w:val="24"/>
+            <w:szCs w:val="24"/>
+          </w:rPr>
+          <w:delText>D</w:delText>
+        </w:r>
+        <w:r>
+          <w:rPr>
+            <w:sz w:val="24"/>
+            <w:szCs w:val="24"/>
+          </w:rPr>
+          <w:delText>) samples. In all panels, symbols denote experimental data, with fits corresponding to the models from Fig. 4 of the main text shown as red and black lines.</w:delText>
+        </w:r>
+      </w:del>
       <w:r>
         <w:rPr>
           <w:b/>
@@ -17812,8 +17802,8 @@
         </w:rPr>
         <w:t xml:space="preserve">) </w:t>
       </w:r>
-      <w:commentRangeStart w:id="77"/>
-      <w:commentRangeStart w:id="78"/>
+      <w:commentRangeStart w:id="81"/>
+      <w:commentRangeStart w:id="82"/>
       <w:r>
         <w:rPr>
           <w:rFonts w:eastAsia="Times New Roman"/>
@@ -17822,21 +17812,21 @@
         </w:rPr>
         <w:t xml:space="preserve">XRD </w:t>
       </w:r>
-      <w:commentRangeEnd w:id="77"/>
+      <w:commentRangeEnd w:id="81"/>
       <w:r>
         <w:rPr>
           <w:rStyle w:val="CommentReference"/>
           <w:rFonts w:eastAsia="Times New Roman"/>
         </w:rPr>
-        <w:commentReference w:id="77"/>
-      </w:r>
-      <w:commentRangeEnd w:id="78"/>
+        <w:commentReference w:id="81"/>
+      </w:r>
+      <w:commentRangeEnd w:id="82"/>
       <w:r>
         <w:rPr>
           <w:rStyle w:val="CommentReference"/>
           <w:rFonts w:eastAsia="Times New Roman"/>
         </w:rPr>
-        <w:commentReference w:id="78"/>
+        <w:commentReference w:id="82"/>
       </w:r>
       <m:oMath>
         <m:r>
@@ -19653,8 +19643,8 @@
         <w:spacing w:before="0"/>
         <w:ind w:left="0" w:firstLine="0"/>
       </w:pPr>
-      <w:commentRangeStart w:id="79"/>
-      <w:commentRangeStart w:id="80"/>
+      <w:commentRangeStart w:id="83"/>
+      <w:commentRangeStart w:id="84"/>
       <w:r>
         <w:rPr>
           <w:noProof/>
@@ -19708,19 +19698,19 @@
           </wp:inline>
         </w:drawing>
       </w:r>
-      <w:commentRangeEnd w:id="79"/>
+      <w:commentRangeEnd w:id="83"/>
       <w:r>
         <w:rPr>
           <w:rStyle w:val="CommentReference"/>
         </w:rPr>
-        <w:commentReference w:id="79"/>
-      </w:r>
-      <w:commentRangeEnd w:id="80"/>
+        <w:commentReference w:id="83"/>
+      </w:r>
+      <w:commentRangeEnd w:id="84"/>
       <w:r>
         <w:rPr>
           <w:rStyle w:val="CommentReference"/>
         </w:rPr>
-        <w:commentReference w:id="80"/>
+        <w:commentReference w:id="84"/>
       </w:r>
     </w:p>
     <w:p>
@@ -19817,22 +19807,23 @@
         <w:spacing w:before="0"/>
         <w:ind w:left="0" w:firstLine="0"/>
         <w:rPr>
+          <w:del w:id="85" w:author="pdmurray" w:date="2018-10-25T15:30:00Z"/>
           <w:b/>
         </w:rPr>
       </w:pPr>
-      <w:commentRangeStart w:id="81"/>
+      <w:commentRangeStart w:id="86"/>
       <w:r>
         <w:rPr>
           <w:b/>
         </w:rPr>
         <w:t>Fig</w:t>
       </w:r>
-      <w:commentRangeEnd w:id="81"/>
+      <w:commentRangeEnd w:id="86"/>
       <w:r>
         <w:rPr>
           <w:rStyle w:val="CommentReference"/>
         </w:rPr>
-        <w:commentReference w:id="81"/>
+        <w:commentReference w:id="86"/>
       </w:r>
       <w:r>
         <w:rPr>
@@ -19840,6 +19831,8 @@
         </w:rPr>
         <w:t>. 5</w:t>
       </w:r>
+      <w:bookmarkStart w:id="87" w:name="_GoBack"/>
+      <w:bookmarkEnd w:id="87"/>
     </w:p>
     <w:p>
       <w:pPr>
@@ -19847,6 +19840,7 @@
         <w:spacing w:before="0"/>
         <w:ind w:left="0" w:firstLine="0"/>
         <w:rPr>
+          <w:del w:id="88" w:author="pdmurray" w:date="2018-10-25T15:30:00Z"/>
           <w:b/>
         </w:rPr>
       </w:pPr>
@@ -19854,18 +19848,21 @@
     <w:p>
       <w:pPr>
         <w:rPr>
+          <w:del w:id="89" w:author="pdmurray" w:date="2018-10-25T15:30:00Z"/>
           <w:rFonts w:eastAsia="Times New Roman"/>
           <w:b/>
           <w:sz w:val="24"/>
           <w:szCs w:val="24"/>
         </w:rPr>
       </w:pPr>
-      <w:r>
-        <w:rPr>
-          <w:b/>
-        </w:rPr>
-        <w:br w:type="page"/>
-      </w:r>
+      <w:del w:id="90" w:author="pdmurray" w:date="2018-10-25T15:30:00Z">
+        <w:r>
+          <w:rPr>
+            <w:b/>
+          </w:rPr>
+          <w:br w:type="page"/>
+        </w:r>
+      </w:del>
     </w:p>
     <w:p>
       <w:pPr>
@@ -19873,24 +19870,18 @@
         <w:spacing w:before="0"/>
         <w:ind w:left="0" w:firstLine="0"/>
         <w:rPr>
+          <w:del w:id="91" w:author="pdmurray" w:date="2018-10-25T15:30:00Z"/>
           <w:b/>
         </w:rPr>
       </w:pPr>
-      <w:bookmarkStart w:id="82" w:name="_GoBack"/>
-      <w:r>
-        <w:rPr>
-          <w:b/>
-        </w:rPr>
-        <w:lastRenderedPageBreak/>
-        <w:t xml:space="preserve">Supplementary </w:t>
-      </w:r>
-      <w:bookmarkEnd w:id="82"/>
-      <w:r>
-        <w:rPr>
-          <w:b/>
-        </w:rPr>
-        <w:t>Materials</w:t>
-      </w:r>
+      <w:del w:id="92" w:author="pdmurray" w:date="2018-10-25T15:30:00Z">
+        <w:r>
+          <w:rPr>
+            <w:b/>
+          </w:rPr>
+          <w:delText>Supplementary Materials</w:delText>
+        </w:r>
+      </w:del>
     </w:p>
     <w:p>
       <w:pPr>
@@ -19898,6 +19889,7 @@
         <w:spacing w:before="0"/>
         <w:ind w:left="0" w:firstLine="0"/>
         <w:rPr>
+          <w:del w:id="93" w:author="pdmurray" w:date="2018-10-25T15:30:00Z"/>
           <w:b/>
         </w:rPr>
       </w:pPr>
@@ -19908,75 +19900,84 @@
         <w:spacing w:before="0"/>
         <w:ind w:left="0" w:firstLine="0"/>
         <w:rPr>
+          <w:del w:id="94" w:author="pdmurray" w:date="2018-10-25T15:30:00Z"/>
           <w:b/>
         </w:rPr>
       </w:pPr>
-      <w:r>
-        <w:rPr>
-          <w:b/>
-          <w:noProof/>
-        </w:rPr>
-        <w:drawing>
-          <wp:inline distT="0" distB="0" distL="0" distR="0" wp14:anchorId="453AFA95" wp14:editId="641AE6E7">
-            <wp:extent cx="4561589" cy="4023360"/>
-            <wp:effectExtent l="0" t="0" r="0" b="0"/>
-            <wp:docPr id="2" name="Picture 2"/>
-            <wp:cNvGraphicFramePr>
-              <a:graphicFrameLocks xmlns:a="http://schemas.openxmlformats.org/drawingml/2006/main" noChangeAspect="1"/>
-            </wp:cNvGraphicFramePr>
-            <a:graphic xmlns:a="http://schemas.openxmlformats.org/drawingml/2006/main">
-              <a:graphicData uri="http://schemas.openxmlformats.org/drawingml/2006/picture">
-                <pic:pic xmlns:pic="http://schemas.openxmlformats.org/drawingml/2006/picture">
-                  <pic:nvPicPr>
-                    <pic:cNvPr id="0" name="Picture 1"/>
-                    <pic:cNvPicPr>
-                      <a:picLocks noChangeAspect="1" noChangeArrowheads="1"/>
-                    </pic:cNvPicPr>
-                  </pic:nvPicPr>
-                  <pic:blipFill>
-                    <a:blip r:embed="rId17" cstate="print">
-                      <a:extLst>
-                        <a:ext uri="{28A0092B-C50C-407E-A947-70E740481C1C}">
-                          <a14:useLocalDpi xmlns:a14="http://schemas.microsoft.com/office/drawing/2010/main" val="0"/>
-                        </a:ext>
-                      </a:extLst>
-                    </a:blip>
-                    <a:stretch>
-                      <a:fillRect/>
-                    </a:stretch>
-                  </pic:blipFill>
-                  <pic:spPr bwMode="auto">
-                    <a:xfrm>
-                      <a:off x="0" y="0"/>
-                      <a:ext cx="4561589" cy="4023360"/>
-                    </a:xfrm>
-                    <a:prstGeom prst="rect">
-                      <a:avLst/>
-                    </a:prstGeom>
-                    <a:noFill/>
-                    <a:ln>
+      <w:del w:id="95" w:author="pdmurray" w:date="2018-10-25T15:30:00Z">
+        <w:r>
+          <w:rPr>
+            <w:b/>
+            <w:noProof/>
+          </w:rPr>
+          <w:drawing>
+            <wp:inline distT="0" distB="0" distL="0" distR="0" wp14:anchorId="453AFA95" wp14:editId="11C9E5C1">
+              <wp:extent cx="4561589" cy="4023360"/>
+              <wp:effectExtent l="0" t="0" r="0" b="0"/>
+              <wp:docPr id="2" name="Picture 2"/>
+              <wp:cNvGraphicFramePr>
+                <a:graphicFrameLocks xmlns:a="http://schemas.openxmlformats.org/drawingml/2006/main" noChangeAspect="1"/>
+              </wp:cNvGraphicFramePr>
+              <a:graphic xmlns:a="http://schemas.openxmlformats.org/drawingml/2006/main">
+                <a:graphicData uri="http://schemas.openxmlformats.org/drawingml/2006/picture">
+                  <pic:pic xmlns:pic="http://schemas.openxmlformats.org/drawingml/2006/picture">
+                    <pic:nvPicPr>
+                      <pic:cNvPr id="0" name="Picture 1"/>
+                      <pic:cNvPicPr>
+                        <a:picLocks noChangeAspect="1" noChangeArrowheads="1"/>
+                      </pic:cNvPicPr>
+                    </pic:nvPicPr>
+                    <pic:blipFill>
+                      <a:blip r:embed="rId17" cstate="print">
+                        <a:extLst>
+                          <a:ext uri="{28A0092B-C50C-407E-A947-70E740481C1C}">
+                            <a14:useLocalDpi xmlns:a14="http://schemas.microsoft.com/office/drawing/2010/main" val="0"/>
+                          </a:ext>
+                        </a:extLst>
+                      </a:blip>
+                      <a:stretch>
+                        <a:fillRect/>
+                      </a:stretch>
+                    </pic:blipFill>
+                    <pic:spPr bwMode="auto">
+                      <a:xfrm>
+                        <a:off x="0" y="0"/>
+                        <a:ext cx="4561589" cy="4023360"/>
+                      </a:xfrm>
+                      <a:prstGeom prst="rect">
+                        <a:avLst/>
+                      </a:prstGeom>
                       <a:noFill/>
-                    </a:ln>
-                  </pic:spPr>
-                </pic:pic>
-              </a:graphicData>
-            </a:graphic>
-          </wp:inline>
-        </w:drawing>
-      </w:r>
+                      <a:ln>
+                        <a:noFill/>
+                      </a:ln>
+                    </pic:spPr>
+                  </pic:pic>
+                </a:graphicData>
+              </a:graphic>
+            </wp:inline>
+          </w:drawing>
+        </w:r>
+      </w:del>
     </w:p>
     <w:p>
       <w:pPr>
         <w:pStyle w:val="Acknowledgement"/>
         <w:spacing w:before="0"/>
         <w:ind w:left="0" w:firstLine="0"/>
-      </w:pPr>
-      <w:r>
-        <w:rPr>
-          <w:b/>
-        </w:rPr>
-        <w:t>Fig. S1</w:t>
-      </w:r>
+        <w:pPrChange w:id="96" w:author="pdmurray" w:date="2018-10-25T15:30:00Z">
+          <w:pPr>
+            <w:pStyle w:val="Acknowledgement"/>
+            <w:spacing w:before="0"/>
+            <w:ind w:left="0" w:firstLine="0"/>
+          </w:pPr>
+        </w:pPrChange>
+      </w:pPr>
+      <w:del w:id="97" w:author="pdmurray" w:date="2018-10-25T15:30:00Z">
+        <w:r>
+          <w:delText>Fig. S1</w:delText>
+        </w:r>
+      </w:del>
     </w:p>
     <w:sectPr>
       <w:footerReference w:type="default" r:id="rId18"/>
@@ -20930,7 +20931,7 @@
       </w:r>
     </w:p>
   </w:comment>
-  <w:comment w:id="77" w:author="Yayoi Takamura" w:date="2018-10-22T20:53:00Z" w:initials="YT">
+  <w:comment w:id="81" w:author="Yayoi Takamura" w:date="2018-10-22T20:53:00Z" w:initials="YT">
     <w:p>
       <w:pPr>
         <w:pStyle w:val="CommentText"/>
@@ -20946,7 +20947,7 @@
       </w:r>
     </w:p>
   </w:comment>
-  <w:comment w:id="78" w:author="pdmurray" w:date="2018-10-24T16:34:00Z" w:initials="p">
+  <w:comment w:id="82" w:author="pdmurray" w:date="2018-10-24T16:34:00Z" w:initials="p">
     <w:p>
       <w:pPr>
         <w:pStyle w:val="CommentText"/>
@@ -20962,7 +20963,7 @@
       </w:r>
     </w:p>
   </w:comment>
-  <w:comment w:id="79" w:author="Grutter, Alexander J. (Fed)" w:date="2018-10-18T17:04:00Z" w:initials="GAJ(">
+  <w:comment w:id="83" w:author="Grutter, Alexander J. (Fed)" w:date="2018-10-18T17:04:00Z" w:initials="GAJ(">
     <w:p>
       <w:pPr>
         <w:pStyle w:val="CommentText"/>
@@ -20978,7 +20979,7 @@
       </w:r>
     </w:p>
   </w:comment>
-  <w:comment w:id="80" w:author="pdmurray" w:date="2018-10-20T13:54:00Z" w:initials="p">
+  <w:comment w:id="84" w:author="pdmurray" w:date="2018-10-20T13:54:00Z" w:initials="p">
     <w:p>
       <w:pPr>
         <w:pStyle w:val="CommentText"/>
@@ -20994,7 +20995,7 @@
       </w:r>
     </w:p>
   </w:comment>
-  <w:comment w:id="81" w:author="Yayoi Takamura" w:date="2018-10-22T20:50:00Z" w:initials="YT">
+  <w:comment w:id="86" w:author="Yayoi Takamura" w:date="2018-10-22T20:50:00Z" w:initials="YT">
     <w:p>
       <w:pPr>
         <w:pStyle w:val="CommentText"/>
@@ -25349,7 +25350,7 @@
 </file>
 
 <file path=customXml/itemProps1.xml><?xml version="1.0" encoding="utf-8"?>
-<ds:datastoreItem xmlns:ds="http://schemas.openxmlformats.org/officeDocument/2006/customXml" ds:itemID="{DE099173-4FF3-45BE-AE60-03EA5F3C8AEA}">
+<ds:datastoreItem xmlns:ds="http://schemas.openxmlformats.org/officeDocument/2006/customXml" ds:itemID="{95C09A60-4A7D-4D59-B898-7C4BF7E5D76B}">
   <ds:schemaRefs>
     <ds:schemaRef ds:uri="http://schemas.openxmlformats.org/officeDocument/2006/bibliography"/>
   </ds:schemaRefs>

</xml_diff>